<commit_message>
w mainie napisane co zrobic
</commit_message>
<xml_diff>
--- a/Files/Sprawozdanie AiZO-Projekt1.docx
+++ b/Files/Sprawozdanie AiZO-Projekt1.docx
@@ -127,6 +127,24 @@
         </w:rPr>
       </w:pPr>
       <w:r>
+        <w:t>Termin zajęć:</w:t>
+      </w:r>
+      <w:r>
+        <w:rPr>
+          <w:b/>
+          <w:bCs/>
+        </w:rPr>
+        <w:t xml:space="preserve"> czwartek NP 11:15 – 13:00</w:t>
+      </w:r>
+    </w:p>
+    <w:p>
+      <w:pPr>
+        <w:rPr>
+          <w:b/>
+          <w:bCs/>
+        </w:rPr>
+      </w:pPr>
+      <w:r>
         <w:t xml:space="preserve">Data utworzenia sprawozdania: </w:t>
       </w:r>
       <w:r>
@@ -198,14 +216,6 @@
         </w:rPr>
         <w:t>Temat: „Badanie efektywności wybranych algorytmów sortowania ze względu na złożoność obliczeniową”</w:t>
       </w:r>
-    </w:p>
-    <w:p>
-      <w:pPr>
-        <w:rPr>
-          <w:sz w:val="40"/>
-          <w:szCs w:val="40"/>
-        </w:rPr>
-      </w:pPr>
     </w:p>
     <w:p>
       <w:pPr>
@@ -438,15 +448,55 @@
         <w:t xml:space="preserve"> jednego algorytmu (tutaj dla sortowania przez wstawianie). </w:t>
       </w:r>
       <w:r>
-        <w:t xml:space="preserve">Dla dokładnego pomiaru użyto funkcji: </w:t>
-      </w:r>
+        <w:t xml:space="preserve">Dla dokładnego pomiaru </w:t>
+      </w:r>
+      <w:r>
+        <w:t xml:space="preserve">czasu sortowania </w:t>
+      </w:r>
+      <w:r>
+        <w:t xml:space="preserve">użyto funkcji: </w:t>
+      </w:r>
+      <w:proofErr w:type="spellStart"/>
       <w:r>
         <w:rPr>
           <w:i/>
           <w:iCs/>
         </w:rPr>
-        <w:t>std::chrono::high_resolution_clock</w:t>
-      </w:r>
+        <w:t>std</w:t>
+      </w:r>
+      <w:proofErr w:type="spellEnd"/>
+      <w:r>
+        <w:rPr>
+          <w:i/>
+          <w:iCs/>
+        </w:rPr>
+        <w:t>::</w:t>
+      </w:r>
+      <w:proofErr w:type="spellStart"/>
+      <w:r>
+        <w:rPr>
+          <w:i/>
+          <w:iCs/>
+        </w:rPr>
+        <w:t>chrono</w:t>
+      </w:r>
+      <w:proofErr w:type="spellEnd"/>
+      <w:r>
+        <w:rPr>
+          <w:i/>
+          <w:iCs/>
+        </w:rPr>
+        <w:t>::</w:t>
+      </w:r>
+      <w:proofErr w:type="spellStart"/>
+      <w:r>
+        <w:rPr>
+          <w:i/>
+          <w:iCs/>
+        </w:rPr>
+        <w:t>high_resolution_clock</w:t>
+      </w:r>
+      <w:proofErr w:type="spellEnd"/>
       <w:r>
         <w:t xml:space="preserve"> z biblioteki &lt;chrono&gt;.</w:t>
       </w:r>
@@ -660,6 +710,9 @@
         </w:rPr>
       </w:pPr>
       <w:r>
+        <w:rPr>
+          <w:noProof/>
+        </w:rPr>
         <w:drawing>
           <wp:inline distT="0" distB="0" distL="0" distR="0" wp14:anchorId="47826B53" wp14:editId="4A548D1D">
             <wp:extent cx="6188710" cy="955040"/>
@@ -760,6 +813,149 @@
     </w:p>
     <w:p>
       <w:pPr>
+        <w:pStyle w:val="Akapitzlist"/>
+        <w:ind w:left="1080"/>
+      </w:pPr>
+      <w:r>
+        <w:lastRenderedPageBreak/>
+        <w:t>Dodatkowo przeprowadzona</w:t>
+      </w:r>
+      <w:r>
+        <w:t xml:space="preserve"> została</w:t>
+      </w:r>
+      <w:r>
+        <w:t xml:space="preserve"> analiza algorytmu sortowania przez wstawianie dla liczb zmiennoprzecinkowych podwójnej precyzji (</w:t>
+      </w:r>
+      <w:proofErr w:type="spellStart"/>
+      <w:r>
+        <w:t>double</w:t>
+      </w:r>
+      <w:proofErr w:type="spellEnd"/>
+      <w:r>
+        <w:t>)</w:t>
+      </w:r>
+      <w:r>
+        <w:t>:</w:t>
+      </w:r>
+    </w:p>
+    <w:p>
+      <w:pPr>
+        <w:pStyle w:val="Akapitzlist"/>
+        <w:ind w:left="1080"/>
+      </w:pPr>
+    </w:p>
+    <w:p>
+      <w:pPr>
+        <w:rPr>
+          <w:b/>
+          <w:bCs/>
+        </w:rPr>
+      </w:pPr>
+      <w:r>
+        <w:drawing>
+          <wp:inline distT="0" distB="0" distL="0" distR="0" wp14:anchorId="3C575BDA" wp14:editId="7B0C4E18">
+            <wp:extent cx="6188710" cy="970915"/>
+            <wp:effectExtent l="0" t="0" r="0" b="0"/>
+            <wp:docPr id="1629234311" name="Obraz 1"/>
+            <wp:cNvGraphicFramePr>
+              <a:graphicFrameLocks xmlns:a="http://schemas.openxmlformats.org/drawingml/2006/main" noChangeAspect="1"/>
+            </wp:cNvGraphicFramePr>
+            <a:graphic xmlns:a="http://schemas.openxmlformats.org/drawingml/2006/main">
+              <a:graphicData uri="http://schemas.openxmlformats.org/drawingml/2006/picture">
+                <pic:pic xmlns:pic="http://schemas.openxmlformats.org/drawingml/2006/picture">
+                  <pic:nvPicPr>
+                    <pic:cNvPr id="0" name="Picture 1"/>
+                    <pic:cNvPicPr>
+                      <a:picLocks noChangeAspect="1" noChangeArrowheads="1"/>
+                    </pic:cNvPicPr>
+                  </pic:nvPicPr>
+                  <pic:blipFill>
+                    <a:blip r:embed="rId8">
+                      <a:extLst>
+                        <a:ext uri="{28A0092B-C50C-407E-A947-70E740481C1C}">
+                          <a14:useLocalDpi xmlns:a14="http://schemas.microsoft.com/office/drawing/2010/main" val="0"/>
+                        </a:ext>
+                      </a:extLst>
+                    </a:blip>
+                    <a:srcRect/>
+                    <a:stretch>
+                      <a:fillRect/>
+                    </a:stretch>
+                  </pic:blipFill>
+                  <pic:spPr bwMode="auto">
+                    <a:xfrm>
+                      <a:off x="0" y="0"/>
+                      <a:ext cx="6188710" cy="970915"/>
+                    </a:xfrm>
+                    <a:prstGeom prst="rect">
+                      <a:avLst/>
+                    </a:prstGeom>
+                    <a:noFill/>
+                    <a:ln>
+                      <a:noFill/>
+                    </a:ln>
+                  </pic:spPr>
+                </pic:pic>
+              </a:graphicData>
+            </a:graphic>
+          </wp:inline>
+        </w:drawing>
+      </w:r>
+    </w:p>
+    <w:p>
+      <w:pPr>
+        <w:rPr>
+          <w:b/>
+          <w:bCs/>
+        </w:rPr>
+      </w:pPr>
+    </w:p>
+    <w:p>
+      <w:pPr>
+        <w:rPr>
+          <w:b/>
+          <w:bCs/>
+        </w:rPr>
+      </w:pPr>
+      <w:r>
+        <w:rPr>
+          <w:noProof/>
+        </w:rPr>
+        <w:drawing>
+          <wp:inline distT="0" distB="0" distL="0" distR="0" wp14:anchorId="7C059471" wp14:editId="3DB41066">
+            <wp:extent cx="6188710" cy="4550735"/>
+            <wp:effectExtent l="0" t="0" r="0" b="0"/>
+            <wp:docPr id="1075857355" name="Wykres 1">
+              <a:extLst xmlns:a="http://schemas.openxmlformats.org/drawingml/2006/main">
+                <a:ext uri="{FF2B5EF4-FFF2-40B4-BE49-F238E27FC236}">
+                  <a16:creationId xmlns:a16="http://schemas.microsoft.com/office/drawing/2014/main" id="{59F52BAE-285B-4C71-C562-7456AD73D050}"/>
+                </a:ext>
+              </a:extLst>
+            </wp:docPr>
+            <wp:cNvGraphicFramePr/>
+            <a:graphic xmlns:a="http://schemas.openxmlformats.org/drawingml/2006/main">
+              <a:graphicData uri="http://schemas.openxmlformats.org/drawingml/2006/chart">
+                <c:chart xmlns:c="http://schemas.openxmlformats.org/drawingml/2006/chart" xmlns:r="http://schemas.openxmlformats.org/officeDocument/2006/relationships" r:id="rId9"/>
+              </a:graphicData>
+            </a:graphic>
+          </wp:inline>
+        </w:drawing>
+      </w:r>
+    </w:p>
+    <w:p>
+      <w:pPr>
+        <w:pStyle w:val="Akapitzlist"/>
+        <w:ind w:left="1080"/>
+        <w:rPr>
+          <w:b/>
+          <w:bCs/>
+        </w:rPr>
+      </w:pPr>
+    </w:p>
+    <w:p>
+      <w:pPr>
+        <w:pStyle w:val="Akapitzlist"/>
+        <w:ind w:firstLine="360"/>
         <w:rPr>
           <w:b/>
           <w:bCs/>
@@ -773,27 +969,12 @@
           <w:ilvl w:val="1"/>
           <w:numId w:val="3"/>
         </w:numPr>
-        <w:rPr>
-          <w:b/>
-          <w:bCs/>
-        </w:rPr>
-      </w:pPr>
-      <w:r>
-        <w:rPr>
-          <w:b/>
-          <w:bCs/>
-        </w:rPr>
-        <w:lastRenderedPageBreak/>
-        <w:t>Złożoność obliczeniowa:</w:t>
-      </w:r>
-    </w:p>
-    <w:p>
-      <w:pPr>
-        <w:pStyle w:val="Akapitzlist"/>
-        <w:ind w:firstLine="360"/>
-      </w:pPr>
-      <w:r>
-        <w:t>Sortowanie</w:t>
+      </w:pPr>
+      <w:r>
+        <w:t>S</w:t>
+      </w:r>
+      <w:r>
+        <w:t>ortowanie</w:t>
       </w:r>
       <w:r>
         <w:t xml:space="preserve"> przez wstawianie ma złożoność obliczeniową:</w:t>
@@ -963,6 +1144,26 @@
     <w:p>
       <w:pPr>
         <w:pStyle w:val="Akapitzlist"/>
+        <w:ind w:left="1080"/>
+        <w:rPr>
+          <w:b/>
+          <w:bCs/>
+        </w:rPr>
+      </w:pPr>
+    </w:p>
+    <w:p>
+      <w:pPr>
+        <w:pStyle w:val="Akapitzlist"/>
+        <w:ind w:left="1080"/>
+        <w:rPr>
+          <w:b/>
+          <w:bCs/>
+        </w:rPr>
+      </w:pPr>
+    </w:p>
+    <w:p>
+      <w:pPr>
+        <w:pStyle w:val="Akapitzlist"/>
         <w:numPr>
           <w:ilvl w:val="0"/>
           <w:numId w:val="3"/>
@@ -977,6 +1178,7 @@
           <w:b/>
           <w:bCs/>
         </w:rPr>
+        <w:lastRenderedPageBreak/>
         <w:t>Sortowanie przez kopcowanie (Heap Sort)</w:t>
       </w:r>
     </w:p>
@@ -1066,7 +1268,10 @@
         <w:t xml:space="preserve">a </w:t>
       </w:r>
       <w:r>
-        <w:t>proces jest powtarzany do posortowania całej tablicy.</w:t>
+        <w:t>proces jest powtarzany do posortowania całej tablicy</w:t>
+      </w:r>
+      <w:r>
+        <w:t>.</w:t>
       </w:r>
     </w:p>
     <w:p>
@@ -1075,150 +1280,26 @@
         <w:ind w:left="1080"/>
       </w:pPr>
     </w:p>
-    <w:p>
-      <w:pPr>
-        <w:pStyle w:val="Akapitzlist"/>
-        <w:ind w:left="1080"/>
-      </w:pPr>
-    </w:p>
-    <w:p>
-      <w:pPr>
-        <w:pStyle w:val="Akapitzlist"/>
-        <w:ind w:left="1080"/>
-      </w:pPr>
-    </w:p>
-    <w:p>
-      <w:pPr>
-        <w:pStyle w:val="Akapitzlist"/>
-        <w:ind w:left="1080"/>
-      </w:pPr>
-    </w:p>
-    <w:p>
-      <w:pPr>
-        <w:pStyle w:val="Akapitzlist"/>
-        <w:ind w:left="1080"/>
-      </w:pPr>
-    </w:p>
-    <w:p>
-      <w:pPr>
-        <w:pStyle w:val="Akapitzlist"/>
-        <w:ind w:left="1080"/>
-      </w:pPr>
-    </w:p>
-    <w:p>
-      <w:pPr>
-        <w:pStyle w:val="Akapitzlist"/>
-        <w:ind w:left="1080"/>
-      </w:pPr>
-    </w:p>
-    <w:p>
-      <w:pPr>
-        <w:pStyle w:val="Akapitzlist"/>
-        <w:ind w:left="1080"/>
-      </w:pPr>
-    </w:p>
-    <w:p>
-      <w:pPr>
-        <w:pStyle w:val="Akapitzlist"/>
-        <w:ind w:left="1080"/>
-      </w:pPr>
-    </w:p>
-    <w:p>
-      <w:pPr>
-        <w:pStyle w:val="Akapitzlist"/>
-        <w:ind w:left="1080"/>
-      </w:pPr>
-    </w:p>
-    <w:p>
-      <w:pPr>
-        <w:pStyle w:val="Akapitzlist"/>
-        <w:ind w:left="1080"/>
-      </w:pPr>
-    </w:p>
-    <w:p>
-      <w:pPr>
-        <w:pStyle w:val="Akapitzlist"/>
-        <w:ind w:left="1080"/>
-      </w:pPr>
-    </w:p>
-    <w:p>
-      <w:pPr>
-        <w:pStyle w:val="Akapitzlist"/>
-        <w:ind w:left="1080"/>
-      </w:pPr>
-    </w:p>
-    <w:p>
-      <w:pPr>
-        <w:pStyle w:val="Akapitzlist"/>
-        <w:ind w:left="1080"/>
-      </w:pPr>
-    </w:p>
-    <w:p>
-      <w:pPr>
-        <w:pStyle w:val="Akapitzlist"/>
-        <w:ind w:left="1080"/>
-      </w:pPr>
-    </w:p>
-    <w:p>
-      <w:pPr>
-        <w:pStyle w:val="Akapitzlist"/>
-        <w:ind w:left="1080"/>
-      </w:pPr>
-    </w:p>
-    <w:p>
-      <w:pPr>
-        <w:pStyle w:val="Akapitzlist"/>
-        <w:ind w:left="1080"/>
-      </w:pPr>
-    </w:p>
-    <w:p>
-      <w:pPr>
-        <w:pStyle w:val="Akapitzlist"/>
-        <w:ind w:left="1080"/>
-      </w:pPr>
-    </w:p>
-    <w:p>
-      <w:pPr>
-        <w:pStyle w:val="Akapitzlist"/>
-        <w:ind w:left="1080"/>
-      </w:pPr>
-    </w:p>
-    <w:p>
-      <w:pPr>
-        <w:pStyle w:val="Akapitzlist"/>
-        <w:ind w:left="1080"/>
-      </w:pPr>
-    </w:p>
-    <w:p>
-      <w:pPr>
-        <w:pStyle w:val="Akapitzlist"/>
-        <w:ind w:left="1080"/>
-      </w:pPr>
-    </w:p>
-    <w:p>
-      <w:pPr>
-        <w:pStyle w:val="Akapitzlist"/>
-        <w:ind w:left="1080"/>
-      </w:pPr>
-    </w:p>
-    <w:p>
-      <w:pPr>
-        <w:pStyle w:val="Akapitzlist"/>
-        <w:ind w:left="1080"/>
-      </w:pPr>
-    </w:p>
-    <w:p>
-      <w:pPr>
-        <w:pStyle w:val="Akapitzlist"/>
-        <w:ind w:left="1080"/>
-      </w:pPr>
-    </w:p>
-    <w:p>
-      <w:pPr>
-        <w:pStyle w:val="Akapitzlist"/>
-        <w:ind w:left="1080"/>
-      </w:pPr>
-    </w:p>
+    <w:p/>
+    <w:p/>
+    <w:p/>
+    <w:p/>
+    <w:p/>
+    <w:p/>
+    <w:p/>
+    <w:p/>
+    <w:p/>
+    <w:p/>
+    <w:p/>
+    <w:p/>
+    <w:p/>
+    <w:p/>
+    <w:p/>
+    <w:p/>
+    <w:p/>
+    <w:p/>
+    <w:p/>
+    <w:p/>
     <w:p>
       <w:pPr>
         <w:pStyle w:val="Akapitzlist"/>
@@ -1251,6 +1332,16 @@
         <w:lastRenderedPageBreak/>
         <w:t>Wyniki pomiarów:</w:t>
       </w:r>
+    </w:p>
+    <w:p>
+      <w:pPr>
+        <w:pStyle w:val="Akapitzlist"/>
+        <w:ind w:left="1080"/>
+        <w:rPr>
+          <w:b/>
+          <w:bCs/>
+        </w:rPr>
+      </w:pPr>
     </w:p>
     <w:p>
       <w:pPr>
@@ -1291,7 +1382,7 @@
                     </pic:cNvPicPr>
                   </pic:nvPicPr>
                   <pic:blipFill>
-                    <a:blip r:embed="rId8">
+                    <a:blip r:embed="rId10">
                       <a:extLst>
                         <a:ext uri="{28A0092B-C50C-407E-A947-70E740481C1C}">
                           <a14:useLocalDpi xmlns:a14="http://schemas.microsoft.com/office/drawing/2010/main" val="0"/>
@@ -1356,7 +1447,7 @@
             <wp:cNvGraphicFramePr/>
             <a:graphic xmlns:a="http://schemas.openxmlformats.org/drawingml/2006/main">
               <a:graphicData uri="http://schemas.openxmlformats.org/drawingml/2006/chart">
-                <c:chart xmlns:c="http://schemas.openxmlformats.org/drawingml/2006/chart" xmlns:r="http://schemas.openxmlformats.org/officeDocument/2006/relationships" r:id="rId9"/>
+                <c:chart xmlns:c="http://schemas.openxmlformats.org/drawingml/2006/chart" xmlns:r="http://schemas.openxmlformats.org/officeDocument/2006/relationships" r:id="rId11"/>
               </a:graphicData>
             </a:graphic>
           </wp:inline>
@@ -1557,7 +1648,6 @@
           <w:b/>
           <w:bCs/>
         </w:rPr>
-        <w:lastRenderedPageBreak/>
         <w:t>Sortowanie Shella (Shell Sort)</w:t>
       </w:r>
     </w:p>
@@ -1739,6 +1829,7 @@
         <w:pStyle w:val="Akapitzlist"/>
         <w:ind w:left="1080"/>
         <w:rPr>
+          <w:rFonts w:eastAsiaTheme="minorEastAsia"/>
           <w:lang w:val="en-US"/>
         </w:rPr>
       </w:pPr>
@@ -1805,6 +1896,335 @@
         <w:pStyle w:val="Akapitzlist"/>
         <w:ind w:left="1080"/>
         <w:rPr>
+          <w:rFonts w:eastAsiaTheme="minorEastAsia"/>
+          <w:lang w:val="en-US"/>
+        </w:rPr>
+      </w:pPr>
+    </w:p>
+    <w:p>
+      <w:pPr>
+        <w:pStyle w:val="Akapitzlist"/>
+        <w:ind w:left="1080"/>
+        <w:rPr>
+          <w:rFonts w:eastAsiaTheme="minorEastAsia"/>
+          <w:lang w:val="en-US"/>
+        </w:rPr>
+      </w:pPr>
+    </w:p>
+    <w:p>
+      <w:pPr>
+        <w:pStyle w:val="Akapitzlist"/>
+        <w:ind w:left="1080"/>
+        <w:rPr>
+          <w:rFonts w:eastAsiaTheme="minorEastAsia"/>
+          <w:lang w:val="en-US"/>
+        </w:rPr>
+      </w:pPr>
+    </w:p>
+    <w:p>
+      <w:pPr>
+        <w:pStyle w:val="Akapitzlist"/>
+        <w:ind w:left="1080"/>
+        <w:rPr>
+          <w:rFonts w:eastAsiaTheme="minorEastAsia"/>
+          <w:lang w:val="en-US"/>
+        </w:rPr>
+      </w:pPr>
+    </w:p>
+    <w:p>
+      <w:pPr>
+        <w:pStyle w:val="Akapitzlist"/>
+        <w:ind w:left="1080"/>
+        <w:rPr>
+          <w:rFonts w:eastAsiaTheme="minorEastAsia"/>
+          <w:lang w:val="en-US"/>
+        </w:rPr>
+      </w:pPr>
+    </w:p>
+    <w:p>
+      <w:pPr>
+        <w:pStyle w:val="Akapitzlist"/>
+        <w:ind w:left="1080"/>
+        <w:rPr>
+          <w:rFonts w:eastAsiaTheme="minorEastAsia"/>
+          <w:lang w:val="en-US"/>
+        </w:rPr>
+      </w:pPr>
+    </w:p>
+    <w:p>
+      <w:pPr>
+        <w:pStyle w:val="Akapitzlist"/>
+        <w:ind w:left="1080"/>
+        <w:rPr>
+          <w:rFonts w:eastAsiaTheme="minorEastAsia"/>
+          <w:lang w:val="en-US"/>
+        </w:rPr>
+      </w:pPr>
+    </w:p>
+    <w:p>
+      <w:pPr>
+        <w:pStyle w:val="Akapitzlist"/>
+        <w:ind w:left="1080"/>
+        <w:rPr>
+          <w:rFonts w:eastAsiaTheme="minorEastAsia"/>
+          <w:lang w:val="en-US"/>
+        </w:rPr>
+      </w:pPr>
+    </w:p>
+    <w:p>
+      <w:pPr>
+        <w:pStyle w:val="Akapitzlist"/>
+        <w:ind w:left="1080"/>
+        <w:rPr>
+          <w:rFonts w:eastAsiaTheme="minorEastAsia"/>
+          <w:lang w:val="en-US"/>
+        </w:rPr>
+      </w:pPr>
+    </w:p>
+    <w:p>
+      <w:pPr>
+        <w:pStyle w:val="Akapitzlist"/>
+        <w:ind w:left="1080"/>
+        <w:rPr>
+          <w:rFonts w:eastAsiaTheme="minorEastAsia"/>
+          <w:lang w:val="en-US"/>
+        </w:rPr>
+      </w:pPr>
+    </w:p>
+    <w:p>
+      <w:pPr>
+        <w:pStyle w:val="Akapitzlist"/>
+        <w:ind w:left="1080"/>
+        <w:rPr>
+          <w:rFonts w:eastAsiaTheme="minorEastAsia"/>
+          <w:lang w:val="en-US"/>
+        </w:rPr>
+      </w:pPr>
+    </w:p>
+    <w:p>
+      <w:pPr>
+        <w:pStyle w:val="Akapitzlist"/>
+        <w:ind w:left="1080"/>
+        <w:rPr>
+          <w:rFonts w:eastAsiaTheme="minorEastAsia"/>
+          <w:lang w:val="en-US"/>
+        </w:rPr>
+      </w:pPr>
+    </w:p>
+    <w:p>
+      <w:pPr>
+        <w:pStyle w:val="Akapitzlist"/>
+        <w:ind w:left="1080"/>
+        <w:rPr>
+          <w:rFonts w:eastAsiaTheme="minorEastAsia"/>
+          <w:lang w:val="en-US"/>
+        </w:rPr>
+      </w:pPr>
+    </w:p>
+    <w:p>
+      <w:pPr>
+        <w:pStyle w:val="Akapitzlist"/>
+        <w:ind w:left="1080"/>
+        <w:rPr>
+          <w:rFonts w:eastAsiaTheme="minorEastAsia"/>
+          <w:lang w:val="en-US"/>
+        </w:rPr>
+      </w:pPr>
+    </w:p>
+    <w:p>
+      <w:pPr>
+        <w:pStyle w:val="Akapitzlist"/>
+        <w:ind w:left="1080"/>
+        <w:rPr>
+          <w:rFonts w:eastAsiaTheme="minorEastAsia"/>
+          <w:lang w:val="en-US"/>
+        </w:rPr>
+      </w:pPr>
+    </w:p>
+    <w:p>
+      <w:pPr>
+        <w:pStyle w:val="Akapitzlist"/>
+        <w:ind w:left="1080"/>
+        <w:rPr>
+          <w:rFonts w:eastAsiaTheme="minorEastAsia"/>
+          <w:lang w:val="en-US"/>
+        </w:rPr>
+      </w:pPr>
+    </w:p>
+    <w:p>
+      <w:pPr>
+        <w:pStyle w:val="Akapitzlist"/>
+        <w:ind w:left="1080"/>
+        <w:rPr>
+          <w:rFonts w:eastAsiaTheme="minorEastAsia"/>
+          <w:lang w:val="en-US"/>
+        </w:rPr>
+      </w:pPr>
+    </w:p>
+    <w:p>
+      <w:pPr>
+        <w:pStyle w:val="Akapitzlist"/>
+        <w:ind w:left="1080"/>
+        <w:rPr>
+          <w:rFonts w:eastAsiaTheme="minorEastAsia"/>
+          <w:lang w:val="en-US"/>
+        </w:rPr>
+      </w:pPr>
+    </w:p>
+    <w:p>
+      <w:pPr>
+        <w:pStyle w:val="Akapitzlist"/>
+        <w:ind w:left="1080"/>
+        <w:rPr>
+          <w:rFonts w:eastAsiaTheme="minorEastAsia"/>
+          <w:lang w:val="en-US"/>
+        </w:rPr>
+      </w:pPr>
+    </w:p>
+    <w:p>
+      <w:pPr>
+        <w:pStyle w:val="Akapitzlist"/>
+        <w:ind w:left="1080"/>
+        <w:rPr>
+          <w:rFonts w:eastAsiaTheme="minorEastAsia"/>
+          <w:lang w:val="en-US"/>
+        </w:rPr>
+      </w:pPr>
+    </w:p>
+    <w:p>
+      <w:pPr>
+        <w:pStyle w:val="Akapitzlist"/>
+        <w:ind w:left="1080"/>
+        <w:rPr>
+          <w:rFonts w:eastAsiaTheme="minorEastAsia"/>
+          <w:lang w:val="en-US"/>
+        </w:rPr>
+      </w:pPr>
+    </w:p>
+    <w:p>
+      <w:pPr>
+        <w:pStyle w:val="Akapitzlist"/>
+        <w:ind w:left="1080"/>
+        <w:rPr>
+          <w:rFonts w:eastAsiaTheme="minorEastAsia"/>
+          <w:lang w:val="en-US"/>
+        </w:rPr>
+      </w:pPr>
+    </w:p>
+    <w:p>
+      <w:pPr>
+        <w:pStyle w:val="Akapitzlist"/>
+        <w:ind w:left="1080"/>
+        <w:rPr>
+          <w:rFonts w:eastAsiaTheme="minorEastAsia"/>
+          <w:lang w:val="en-US"/>
+        </w:rPr>
+      </w:pPr>
+    </w:p>
+    <w:p>
+      <w:pPr>
+        <w:pStyle w:val="Akapitzlist"/>
+        <w:ind w:left="1080"/>
+        <w:rPr>
+          <w:rFonts w:eastAsiaTheme="minorEastAsia"/>
+          <w:lang w:val="en-US"/>
+        </w:rPr>
+      </w:pPr>
+    </w:p>
+    <w:p>
+      <w:pPr>
+        <w:pStyle w:val="Akapitzlist"/>
+        <w:ind w:left="1080"/>
+        <w:rPr>
+          <w:rFonts w:eastAsiaTheme="minorEastAsia"/>
+          <w:lang w:val="en-US"/>
+        </w:rPr>
+      </w:pPr>
+    </w:p>
+    <w:p>
+      <w:pPr>
+        <w:pStyle w:val="Akapitzlist"/>
+        <w:ind w:left="1080"/>
+        <w:rPr>
+          <w:rFonts w:eastAsiaTheme="minorEastAsia"/>
+          <w:lang w:val="en-US"/>
+        </w:rPr>
+      </w:pPr>
+    </w:p>
+    <w:p>
+      <w:pPr>
+        <w:pStyle w:val="Akapitzlist"/>
+        <w:ind w:left="1080"/>
+        <w:rPr>
+          <w:rFonts w:eastAsiaTheme="minorEastAsia"/>
+          <w:lang w:val="en-US"/>
+        </w:rPr>
+      </w:pPr>
+    </w:p>
+    <w:p>
+      <w:pPr>
+        <w:pStyle w:val="Akapitzlist"/>
+        <w:ind w:left="1080"/>
+        <w:rPr>
+          <w:rFonts w:eastAsiaTheme="minorEastAsia"/>
+          <w:lang w:val="en-US"/>
+        </w:rPr>
+      </w:pPr>
+    </w:p>
+    <w:p>
+      <w:pPr>
+        <w:pStyle w:val="Akapitzlist"/>
+        <w:ind w:left="1080"/>
+        <w:rPr>
+          <w:rFonts w:eastAsiaTheme="minorEastAsia"/>
+          <w:lang w:val="en-US"/>
+        </w:rPr>
+      </w:pPr>
+    </w:p>
+    <w:p>
+      <w:pPr>
+        <w:pStyle w:val="Akapitzlist"/>
+        <w:ind w:left="1080"/>
+        <w:rPr>
+          <w:rFonts w:eastAsiaTheme="minorEastAsia"/>
+          <w:lang w:val="en-US"/>
+        </w:rPr>
+      </w:pPr>
+    </w:p>
+    <w:p>
+      <w:pPr>
+        <w:pStyle w:val="Akapitzlist"/>
+        <w:ind w:left="1080"/>
+        <w:rPr>
+          <w:rFonts w:eastAsiaTheme="minorEastAsia"/>
+          <w:lang w:val="en-US"/>
+        </w:rPr>
+      </w:pPr>
+    </w:p>
+    <w:p>
+      <w:pPr>
+        <w:pStyle w:val="Akapitzlist"/>
+        <w:ind w:left="1080"/>
+        <w:rPr>
+          <w:rFonts w:eastAsiaTheme="minorEastAsia"/>
+          <w:lang w:val="en-US"/>
+        </w:rPr>
+      </w:pPr>
+    </w:p>
+    <w:p>
+      <w:pPr>
+        <w:pStyle w:val="Akapitzlist"/>
+        <w:ind w:left="1080"/>
+        <w:rPr>
+          <w:lang w:val="en-US"/>
+        </w:rPr>
+      </w:pPr>
+    </w:p>
+    <w:p>
+      <w:pPr>
+        <w:pStyle w:val="Akapitzlist"/>
+        <w:ind w:left="1080"/>
+        <w:rPr>
           <w:lang w:val="en-US"/>
         </w:rPr>
       </w:pPr>
@@ -1826,8 +2246,19 @@
           <w:b/>
           <w:bCs/>
         </w:rPr>
+        <w:lastRenderedPageBreak/>
         <w:t>Wyniki pomiarów:</w:t>
       </w:r>
+    </w:p>
+    <w:p>
+      <w:pPr>
+        <w:pStyle w:val="Akapitzlist"/>
+        <w:ind w:left="1080"/>
+        <w:rPr>
+          <w:b/>
+          <w:bCs/>
+        </w:rPr>
+      </w:pPr>
     </w:p>
     <w:p>
       <w:pPr>
@@ -1883,7 +2314,7 @@
                     </pic:cNvPicPr>
                   </pic:nvPicPr>
                   <pic:blipFill>
-                    <a:blip r:embed="rId10">
+                    <a:blip r:embed="rId12">
                       <a:extLst>
                         <a:ext uri="{28A0092B-C50C-407E-A947-70E740481C1C}">
                           <a14:useLocalDpi xmlns:a14="http://schemas.microsoft.com/office/drawing/2010/main" val="0"/>
@@ -1948,12 +2379,76 @@
             <wp:cNvGraphicFramePr/>
             <a:graphic xmlns:a="http://schemas.openxmlformats.org/drawingml/2006/main">
               <a:graphicData uri="http://schemas.openxmlformats.org/drawingml/2006/chart">
-                <c:chart xmlns:c="http://schemas.openxmlformats.org/drawingml/2006/chart" xmlns:r="http://schemas.openxmlformats.org/officeDocument/2006/relationships" r:id="rId11"/>
+                <c:chart xmlns:c="http://schemas.openxmlformats.org/drawingml/2006/chart" xmlns:r="http://schemas.openxmlformats.org/officeDocument/2006/relationships" r:id="rId13"/>
               </a:graphicData>
             </a:graphic>
           </wp:inline>
         </w:drawing>
       </w:r>
+    </w:p>
+    <w:p>
+      <w:pPr>
+        <w:rPr>
+          <w:b/>
+          <w:bCs/>
+        </w:rPr>
+      </w:pPr>
+    </w:p>
+    <w:p>
+      <w:pPr>
+        <w:rPr>
+          <w:b/>
+          <w:bCs/>
+        </w:rPr>
+      </w:pPr>
+    </w:p>
+    <w:p>
+      <w:pPr>
+        <w:rPr>
+          <w:b/>
+          <w:bCs/>
+        </w:rPr>
+      </w:pPr>
+    </w:p>
+    <w:p>
+      <w:pPr>
+        <w:rPr>
+          <w:b/>
+          <w:bCs/>
+        </w:rPr>
+      </w:pPr>
+    </w:p>
+    <w:p>
+      <w:pPr>
+        <w:rPr>
+          <w:b/>
+          <w:bCs/>
+        </w:rPr>
+      </w:pPr>
+    </w:p>
+    <w:p>
+      <w:pPr>
+        <w:rPr>
+          <w:b/>
+          <w:bCs/>
+        </w:rPr>
+      </w:pPr>
+    </w:p>
+    <w:p>
+      <w:pPr>
+        <w:rPr>
+          <w:b/>
+          <w:bCs/>
+        </w:rPr>
+      </w:pPr>
+    </w:p>
+    <w:p>
+      <w:pPr>
+        <w:rPr>
+          <w:b/>
+          <w:bCs/>
+        </w:rPr>
+      </w:pPr>
     </w:p>
     <w:p>
       <w:pPr>
@@ -1992,7 +2487,7 @@
                     </pic:cNvPicPr>
                   </pic:nvPicPr>
                   <pic:blipFill>
-                    <a:blip r:embed="rId12">
+                    <a:blip r:embed="rId14">
                       <a:extLst>
                         <a:ext uri="{28A0092B-C50C-407E-A947-70E740481C1C}">
                           <a14:useLocalDpi xmlns:a14="http://schemas.microsoft.com/office/drawing/2010/main" val="0"/>
@@ -2054,7 +2549,7 @@
             <wp:cNvGraphicFramePr/>
             <a:graphic xmlns:a="http://schemas.openxmlformats.org/drawingml/2006/main">
               <a:graphicData uri="http://schemas.openxmlformats.org/drawingml/2006/chart">
-                <c:chart xmlns:c="http://schemas.openxmlformats.org/drawingml/2006/chart" xmlns:r="http://schemas.openxmlformats.org/officeDocument/2006/relationships" r:id="rId13"/>
+                <c:chart xmlns:c="http://schemas.openxmlformats.org/drawingml/2006/chart" xmlns:r="http://schemas.openxmlformats.org/officeDocument/2006/relationships" r:id="rId15"/>
               </a:graphicData>
             </a:graphic>
           </wp:inline>
@@ -2098,8 +2593,13 @@
       <w:r>
         <w:t xml:space="preserve">Sortowanie </w:t>
       </w:r>
-      <w:r>
-        <w:t xml:space="preserve">Shella w wariancie </w:t>
+      <w:proofErr w:type="spellStart"/>
+      <w:r>
+        <w:t>Shella</w:t>
+      </w:r>
+      <w:proofErr w:type="spellEnd"/>
+      <w:r>
+        <w:t xml:space="preserve"> w wariancie </w:t>
       </w:r>
       <w:proofErr w:type="spellStart"/>
       <w:r>
@@ -2346,13 +2846,7 @@
               <w:rPr>
                 <w:rFonts w:ascii="Cambria Math" w:hAnsi="Cambria Math"/>
               </w:rPr>
-              <m:t>3/</m:t>
-            </m:r>
-            <m:r>
-              <w:rPr>
-                <w:rFonts w:ascii="Cambria Math" w:hAnsi="Cambria Math"/>
-              </w:rPr>
-              <m:t>2</m:t>
+              <m:t>3/2</m:t>
             </m:r>
           </m:sup>
         </m:sSup>
@@ -2407,13 +2901,7 @@
               <w:rPr>
                 <w:rFonts w:ascii="Cambria Math" w:hAnsi="Cambria Math"/>
               </w:rPr>
-              <m:t>3/</m:t>
-            </m:r>
-            <m:r>
-              <w:rPr>
-                <w:rFonts w:ascii="Cambria Math" w:hAnsi="Cambria Math"/>
-              </w:rPr>
-              <m:t>2</m:t>
+              <m:t>3/2</m:t>
             </m:r>
           </m:sup>
         </m:sSup>
@@ -2879,6 +3367,9 @@
         </w:rPr>
       </w:pPr>
       <w:r>
+        <w:rPr>
+          <w:noProof/>
+        </w:rPr>
         <w:drawing>
           <wp:inline distT="0" distB="0" distL="0" distR="0" wp14:anchorId="4443E7E1" wp14:editId="244BCEA1">
             <wp:extent cx="6188710" cy="979805"/>
@@ -2897,7 +3388,7 @@
                     </pic:cNvPicPr>
                   </pic:nvPicPr>
                   <pic:blipFill>
-                    <a:blip r:embed="rId14">
+                    <a:blip r:embed="rId16">
                       <a:extLst>
                         <a:ext uri="{28A0092B-C50C-407E-A947-70E740481C1C}">
                           <a14:useLocalDpi xmlns:a14="http://schemas.microsoft.com/office/drawing/2010/main" val="0"/>
@@ -2962,7 +3453,7 @@
             <wp:cNvGraphicFramePr/>
             <a:graphic xmlns:a="http://schemas.openxmlformats.org/drawingml/2006/main">
               <a:graphicData uri="http://schemas.openxmlformats.org/drawingml/2006/chart">
-                <c:chart xmlns:c="http://schemas.openxmlformats.org/drawingml/2006/chart" xmlns:r="http://schemas.openxmlformats.org/officeDocument/2006/relationships" r:id="rId15"/>
+                <c:chart xmlns:c="http://schemas.openxmlformats.org/drawingml/2006/chart" xmlns:r="http://schemas.openxmlformats.org/officeDocument/2006/relationships" r:id="rId17"/>
               </a:graphicData>
             </a:graphic>
           </wp:inline>
@@ -3095,13 +3586,7 @@
       </w:pPr>
       <w:r>
         <w:lastRenderedPageBreak/>
-        <w:t xml:space="preserve">Dla </w:t>
-      </w:r>
-      <w:r>
-        <w:t>prawego</w:t>
-      </w:r>
-      <w:r>
-        <w:t xml:space="preserve"> skrajnego </w:t>
+        <w:t xml:space="preserve">Dla prawego skrajnego </w:t>
       </w:r>
       <w:proofErr w:type="spellStart"/>
       <w:r>
@@ -3119,6 +3604,9 @@
     </w:p>
     <w:p>
       <w:r>
+        <w:rPr>
+          <w:noProof/>
+        </w:rPr>
         <w:drawing>
           <wp:inline distT="0" distB="0" distL="0" distR="0" wp14:anchorId="7D316017" wp14:editId="46C9D475">
             <wp:extent cx="6188710" cy="979805"/>
@@ -3132,108 +3620,6 @@
                 <pic:pic xmlns:pic="http://schemas.openxmlformats.org/drawingml/2006/picture">
                   <pic:nvPicPr>
                     <pic:cNvPr id="0" name="Picture 2"/>
-                    <pic:cNvPicPr>
-                      <a:picLocks noChangeAspect="1" noChangeArrowheads="1"/>
-                    </pic:cNvPicPr>
-                  </pic:nvPicPr>
-                  <pic:blipFill>
-                    <a:blip r:embed="rId16">
-                      <a:extLst>
-                        <a:ext uri="{28A0092B-C50C-407E-A947-70E740481C1C}">
-                          <a14:useLocalDpi xmlns:a14="http://schemas.microsoft.com/office/drawing/2010/main" val="0"/>
-                        </a:ext>
-                      </a:extLst>
-                    </a:blip>
-                    <a:srcRect/>
-                    <a:stretch>
-                      <a:fillRect/>
-                    </a:stretch>
-                  </pic:blipFill>
-                  <pic:spPr bwMode="auto">
-                    <a:xfrm>
-                      <a:off x="0" y="0"/>
-                      <a:ext cx="6188710" cy="979805"/>
-                    </a:xfrm>
-                    <a:prstGeom prst="rect">
-                      <a:avLst/>
-                    </a:prstGeom>
-                    <a:noFill/>
-                    <a:ln>
-                      <a:noFill/>
-                    </a:ln>
-                  </pic:spPr>
-                </pic:pic>
-              </a:graphicData>
-            </a:graphic>
-          </wp:inline>
-        </w:drawing>
-      </w:r>
-    </w:p>
-    <w:p/>
-    <w:p>
-      <w:r>
-        <w:rPr>
-          <w:noProof/>
-        </w:rPr>
-        <w:drawing>
-          <wp:inline distT="0" distB="0" distL="0" distR="0" wp14:anchorId="6270EC44" wp14:editId="6406E21A">
-            <wp:extent cx="6188710" cy="4204335"/>
-            <wp:effectExtent l="0" t="0" r="0" b="0"/>
-            <wp:docPr id="455647324" name="Wykres 1">
-              <a:extLst xmlns:a="http://schemas.openxmlformats.org/drawingml/2006/main">
-                <a:ext uri="{FF2B5EF4-FFF2-40B4-BE49-F238E27FC236}">
-                  <a16:creationId xmlns:a16="http://schemas.microsoft.com/office/drawing/2014/main" id="{E7A8F4DC-036F-C38D-93A9-002C559D0C81}"/>
-                </a:ext>
-              </a:extLst>
-            </wp:docPr>
-            <wp:cNvGraphicFramePr/>
-            <a:graphic xmlns:a="http://schemas.openxmlformats.org/drawingml/2006/main">
-              <a:graphicData uri="http://schemas.openxmlformats.org/drawingml/2006/chart">
-                <c:chart xmlns:c="http://schemas.openxmlformats.org/drawingml/2006/chart" xmlns:r="http://schemas.openxmlformats.org/officeDocument/2006/relationships" r:id="rId17"/>
-              </a:graphicData>
-            </a:graphic>
-          </wp:inline>
-        </w:drawing>
-      </w:r>
-    </w:p>
-    <w:p/>
-    <w:p/>
-    <w:p>
-      <w:pPr>
-        <w:ind w:left="372" w:firstLine="708"/>
-      </w:pPr>
-      <w:r>
-        <w:t xml:space="preserve">Dla środkowego </w:t>
-      </w:r>
-      <w:proofErr w:type="spellStart"/>
-      <w:r>
-        <w:t>pivota</w:t>
-      </w:r>
-      <w:proofErr w:type="spellEnd"/>
-      <w:r>
-        <w:t>:</w:t>
-      </w:r>
-    </w:p>
-    <w:p>
-      <w:pPr>
-        <w:ind w:left="372" w:firstLine="708"/>
-      </w:pPr>
-    </w:p>
-    <w:p>
-      <w:r>
-        <w:drawing>
-          <wp:inline distT="0" distB="0" distL="0" distR="0" wp14:anchorId="6DF6B60B" wp14:editId="65295410">
-            <wp:extent cx="6188710" cy="979805"/>
-            <wp:effectExtent l="0" t="0" r="0" b="0"/>
-            <wp:docPr id="640931710" name="Obraz 3"/>
-            <wp:cNvGraphicFramePr>
-              <a:graphicFrameLocks xmlns:a="http://schemas.openxmlformats.org/drawingml/2006/main" noChangeAspect="1"/>
-            </wp:cNvGraphicFramePr>
-            <a:graphic xmlns:a="http://schemas.openxmlformats.org/drawingml/2006/main">
-              <a:graphicData uri="http://schemas.openxmlformats.org/drawingml/2006/picture">
-                <pic:pic xmlns:pic="http://schemas.openxmlformats.org/drawingml/2006/picture">
-                  <pic:nvPicPr>
-                    <pic:cNvPr id="0" name="Picture 3"/>
                     <pic:cNvPicPr>
                       <a:picLocks noChangeAspect="1" noChangeArrowheads="1"/>
                     </pic:cNvPicPr>
@@ -3271,25 +3657,20 @@
         </w:drawing>
       </w:r>
     </w:p>
-    <w:p>
-      <w:pPr>
-        <w:ind w:left="372" w:firstLine="708"/>
-      </w:pPr>
-    </w:p>
+    <w:p/>
     <w:p>
       <w:r>
         <w:rPr>
           <w:noProof/>
         </w:rPr>
-        <w:lastRenderedPageBreak/>
         <w:drawing>
-          <wp:inline distT="0" distB="0" distL="0" distR="0" wp14:anchorId="35E25E2A" wp14:editId="752A25F8">
-            <wp:extent cx="6134100" cy="4199860"/>
+          <wp:inline distT="0" distB="0" distL="0" distR="0" wp14:anchorId="6270EC44" wp14:editId="6406E21A">
+            <wp:extent cx="6188710" cy="4204335"/>
             <wp:effectExtent l="0" t="0" r="0" b="0"/>
-            <wp:docPr id="133857625" name="Wykres 1">
+            <wp:docPr id="455647324" name="Wykres 1">
               <a:extLst xmlns:a="http://schemas.openxmlformats.org/drawingml/2006/main">
                 <a:ext uri="{FF2B5EF4-FFF2-40B4-BE49-F238E27FC236}">
-                  <a16:creationId xmlns:a16="http://schemas.microsoft.com/office/drawing/2014/main" id="{115A05E2-819D-29D4-FB87-C7AEE721BE7B}"/>
+                  <a16:creationId xmlns:a16="http://schemas.microsoft.com/office/drawing/2014/main" id="{E7A8F4DC-036F-C38D-93A9-002C559D0C81}"/>
                 </a:ext>
               </a:extLst>
             </wp:docPr>
@@ -3312,26 +3693,13 @@
     <w:p/>
     <w:p/>
     <w:p/>
-    <w:p/>
-    <w:p/>
-    <w:p/>
-    <w:p/>
-    <w:p/>
-    <w:p/>
-    <w:p/>
     <w:p>
       <w:pPr>
         <w:ind w:left="372" w:firstLine="708"/>
       </w:pPr>
       <w:r>
         <w:lastRenderedPageBreak/>
-        <w:t>Dla</w:t>
-      </w:r>
-      <w:r>
-        <w:t xml:space="preserve"> losowego</w:t>
-      </w:r>
-      <w:r>
-        <w:t xml:space="preserve"> </w:t>
+        <w:t xml:space="preserve">Dla środkowego </w:t>
       </w:r>
       <w:proofErr w:type="spellStart"/>
       <w:r>
@@ -3344,16 +3712,19 @@
     </w:p>
     <w:p>
       <w:pPr>
-        <w:ind w:left="708"/>
-      </w:pPr>
-    </w:p>
-    <w:p>
-      <w:r>
+        <w:ind w:left="372" w:firstLine="708"/>
+      </w:pPr>
+    </w:p>
+    <w:p>
+      <w:r>
+        <w:rPr>
+          <w:noProof/>
+        </w:rPr>
         <w:drawing>
-          <wp:inline distT="0" distB="0" distL="0" distR="0" wp14:anchorId="6A8A559D" wp14:editId="25819E33">
+          <wp:inline distT="0" distB="0" distL="0" distR="0" wp14:anchorId="6DF6B60B" wp14:editId="65295410">
             <wp:extent cx="6188710" cy="979805"/>
             <wp:effectExtent l="0" t="0" r="0" b="0"/>
-            <wp:docPr id="1300341945" name="Obraz 4"/>
+            <wp:docPr id="640931710" name="Obraz 3"/>
             <wp:cNvGraphicFramePr>
               <a:graphicFrameLocks xmlns:a="http://schemas.openxmlformats.org/drawingml/2006/main" noChangeAspect="1"/>
             </wp:cNvGraphicFramePr>
@@ -3361,7 +3732,7 @@
               <a:graphicData uri="http://schemas.openxmlformats.org/drawingml/2006/picture">
                 <pic:pic xmlns:pic="http://schemas.openxmlformats.org/drawingml/2006/picture">
                   <pic:nvPicPr>
-                    <pic:cNvPr id="0" name="Picture 4"/>
+                    <pic:cNvPr id="0" name="Picture 3"/>
                     <pic:cNvPicPr>
                       <a:picLocks noChangeAspect="1" noChangeArrowheads="1"/>
                     </pic:cNvPicPr>
@@ -3399,6 +3770,123 @@
         </w:drawing>
       </w:r>
     </w:p>
+    <w:p>
+      <w:pPr>
+        <w:ind w:left="372" w:firstLine="708"/>
+      </w:pPr>
+    </w:p>
+    <w:p>
+      <w:r>
+        <w:rPr>
+          <w:noProof/>
+        </w:rPr>
+        <w:drawing>
+          <wp:inline distT="0" distB="0" distL="0" distR="0" wp14:anchorId="35E25E2A" wp14:editId="752A25F8">
+            <wp:extent cx="6134100" cy="4199860"/>
+            <wp:effectExtent l="0" t="0" r="0" b="0"/>
+            <wp:docPr id="133857625" name="Wykres 1">
+              <a:extLst xmlns:a="http://schemas.openxmlformats.org/drawingml/2006/main">
+                <a:ext uri="{FF2B5EF4-FFF2-40B4-BE49-F238E27FC236}">
+                  <a16:creationId xmlns:a16="http://schemas.microsoft.com/office/drawing/2014/main" id="{115A05E2-819D-29D4-FB87-C7AEE721BE7B}"/>
+                </a:ext>
+              </a:extLst>
+            </wp:docPr>
+            <wp:cNvGraphicFramePr/>
+            <a:graphic xmlns:a="http://schemas.openxmlformats.org/drawingml/2006/main">
+              <a:graphicData uri="http://schemas.openxmlformats.org/drawingml/2006/chart">
+                <c:chart xmlns:c="http://schemas.openxmlformats.org/drawingml/2006/chart" xmlns:r="http://schemas.openxmlformats.org/officeDocument/2006/relationships" r:id="rId21"/>
+              </a:graphicData>
+            </a:graphic>
+          </wp:inline>
+        </w:drawing>
+      </w:r>
+    </w:p>
+    <w:p/>
+    <w:p/>
+    <w:p/>
+    <w:p/>
+    <w:p/>
+    <w:p/>
+    <w:p/>
+    <w:p/>
+    <w:p/>
+    <w:p>
+      <w:pPr>
+        <w:ind w:left="372" w:firstLine="708"/>
+      </w:pPr>
+      <w:r>
+        <w:lastRenderedPageBreak/>
+        <w:t xml:space="preserve">Dla losowego </w:t>
+      </w:r>
+      <w:proofErr w:type="spellStart"/>
+      <w:r>
+        <w:t>pivota</w:t>
+      </w:r>
+      <w:proofErr w:type="spellEnd"/>
+      <w:r>
+        <w:t>:</w:t>
+      </w:r>
+    </w:p>
+    <w:p>
+      <w:pPr>
+        <w:ind w:left="708"/>
+      </w:pPr>
+    </w:p>
+    <w:p>
+      <w:r>
+        <w:rPr>
+          <w:noProof/>
+        </w:rPr>
+        <w:drawing>
+          <wp:inline distT="0" distB="0" distL="0" distR="0" wp14:anchorId="6A8A559D" wp14:editId="25819E33">
+            <wp:extent cx="6188710" cy="979805"/>
+            <wp:effectExtent l="0" t="0" r="0" b="0"/>
+            <wp:docPr id="1300341945" name="Obraz 4"/>
+            <wp:cNvGraphicFramePr>
+              <a:graphicFrameLocks xmlns:a="http://schemas.openxmlformats.org/drawingml/2006/main" noChangeAspect="1"/>
+            </wp:cNvGraphicFramePr>
+            <a:graphic xmlns:a="http://schemas.openxmlformats.org/drawingml/2006/main">
+              <a:graphicData uri="http://schemas.openxmlformats.org/drawingml/2006/picture">
+                <pic:pic xmlns:pic="http://schemas.openxmlformats.org/drawingml/2006/picture">
+                  <pic:nvPicPr>
+                    <pic:cNvPr id="0" name="Picture 4"/>
+                    <pic:cNvPicPr>
+                      <a:picLocks noChangeAspect="1" noChangeArrowheads="1"/>
+                    </pic:cNvPicPr>
+                  </pic:nvPicPr>
+                  <pic:blipFill>
+                    <a:blip r:embed="rId22">
+                      <a:extLst>
+                        <a:ext uri="{28A0092B-C50C-407E-A947-70E740481C1C}">
+                          <a14:useLocalDpi xmlns:a14="http://schemas.microsoft.com/office/drawing/2010/main" val="0"/>
+                        </a:ext>
+                      </a:extLst>
+                    </a:blip>
+                    <a:srcRect/>
+                    <a:stretch>
+                      <a:fillRect/>
+                    </a:stretch>
+                  </pic:blipFill>
+                  <pic:spPr bwMode="auto">
+                    <a:xfrm>
+                      <a:off x="0" y="0"/>
+                      <a:ext cx="6188710" cy="979805"/>
+                    </a:xfrm>
+                    <a:prstGeom prst="rect">
+                      <a:avLst/>
+                    </a:prstGeom>
+                    <a:noFill/>
+                    <a:ln>
+                      <a:noFill/>
+                    </a:ln>
+                  </pic:spPr>
+                </pic:pic>
+              </a:graphicData>
+            </a:graphic>
+          </wp:inline>
+        </w:drawing>
+      </w:r>
+    </w:p>
     <w:p/>
     <w:p>
       <w:r>
@@ -3419,7 +3907,7 @@
             <wp:cNvGraphicFramePr/>
             <a:graphic xmlns:a="http://schemas.openxmlformats.org/drawingml/2006/main">
               <a:graphicData uri="http://schemas.openxmlformats.org/drawingml/2006/chart">
-                <c:chart xmlns:c="http://schemas.openxmlformats.org/drawingml/2006/chart" xmlns:r="http://schemas.openxmlformats.org/officeDocument/2006/relationships" r:id="rId21"/>
+                <c:chart xmlns:c="http://schemas.openxmlformats.org/drawingml/2006/chart" xmlns:r="http://schemas.openxmlformats.org/officeDocument/2006/relationships" r:id="rId23"/>
               </a:graphicData>
             </a:graphic>
           </wp:inline>
@@ -3489,16 +3977,7 @@
         <w:ind w:left="1080"/>
       </w:pPr>
       <w:r>
-        <w:t xml:space="preserve">Sortowanie </w:t>
-      </w:r>
-      <w:r>
-        <w:t>szybkie</w:t>
-      </w:r>
-      <w:r>
-        <w:t xml:space="preserve"> ma złożoność obliczeniową</w:t>
-      </w:r>
-      <w:r>
-        <w:t>:</w:t>
+        <w:t>Sortowanie szybkie ma złożoność obliczeniową:</w:t>
       </w:r>
     </w:p>
     <w:p>
@@ -3634,7 +4113,7 @@
         </w:rPr>
         <w:t xml:space="preserve">- </w:t>
       </w:r>
-      <w:hyperlink r:id="rId22" w:history="1">
+      <w:hyperlink r:id="rId24" w:history="1">
         <w:r>
           <w:rPr>
             <w:rStyle w:val="Hipercze"/>
@@ -3660,7 +4139,7 @@
         </w:rPr>
         <w:t xml:space="preserve">- </w:t>
       </w:r>
-      <w:hyperlink r:id="rId23" w:history="1">
+      <w:hyperlink r:id="rId25" w:history="1">
         <w:r>
           <w:rPr>
             <w:rStyle w:val="Hipercze"/>
@@ -4132,6 +4611,92 @@
       </w:rPr>
     </w:lvl>
   </w:abstractNum>
+  <w:abstractNum w:abstractNumId="3" w15:restartNumberingAfterBreak="0">
+    <w:nsid w:val="47DF08B5"/>
+    <w:multiLevelType w:val="hybridMultilevel"/>
+    <w:tmpl w:val="7EF4BE30"/>
+    <w:lvl w:ilvl="0" w:tplc="0415000F">
+      <w:start w:val="1"/>
+      <w:numFmt w:val="decimal"/>
+      <w:lvlText w:val="%1."/>
+      <w:lvlJc w:val="left"/>
+      <w:pPr>
+        <w:ind w:left="1800" w:hanging="360"/>
+      </w:pPr>
+    </w:lvl>
+    <w:lvl w:ilvl="1" w:tplc="04150019" w:tentative="1">
+      <w:start w:val="1"/>
+      <w:numFmt w:val="lowerLetter"/>
+      <w:lvlText w:val="%2."/>
+      <w:lvlJc w:val="left"/>
+      <w:pPr>
+        <w:ind w:left="2520" w:hanging="360"/>
+      </w:pPr>
+    </w:lvl>
+    <w:lvl w:ilvl="2" w:tplc="0415001B" w:tentative="1">
+      <w:start w:val="1"/>
+      <w:numFmt w:val="lowerRoman"/>
+      <w:lvlText w:val="%3."/>
+      <w:lvlJc w:val="right"/>
+      <w:pPr>
+        <w:ind w:left="3240" w:hanging="180"/>
+      </w:pPr>
+    </w:lvl>
+    <w:lvl w:ilvl="3" w:tplc="0415000F" w:tentative="1">
+      <w:start w:val="1"/>
+      <w:numFmt w:val="decimal"/>
+      <w:lvlText w:val="%4."/>
+      <w:lvlJc w:val="left"/>
+      <w:pPr>
+        <w:ind w:left="3960" w:hanging="360"/>
+      </w:pPr>
+    </w:lvl>
+    <w:lvl w:ilvl="4" w:tplc="04150019" w:tentative="1">
+      <w:start w:val="1"/>
+      <w:numFmt w:val="lowerLetter"/>
+      <w:lvlText w:val="%5."/>
+      <w:lvlJc w:val="left"/>
+      <w:pPr>
+        <w:ind w:left="4680" w:hanging="360"/>
+      </w:pPr>
+    </w:lvl>
+    <w:lvl w:ilvl="5" w:tplc="0415001B" w:tentative="1">
+      <w:start w:val="1"/>
+      <w:numFmt w:val="lowerRoman"/>
+      <w:lvlText w:val="%6."/>
+      <w:lvlJc w:val="right"/>
+      <w:pPr>
+        <w:ind w:left="5400" w:hanging="180"/>
+      </w:pPr>
+    </w:lvl>
+    <w:lvl w:ilvl="6" w:tplc="0415000F" w:tentative="1">
+      <w:start w:val="1"/>
+      <w:numFmt w:val="decimal"/>
+      <w:lvlText w:val="%7."/>
+      <w:lvlJc w:val="left"/>
+      <w:pPr>
+        <w:ind w:left="6120" w:hanging="360"/>
+      </w:pPr>
+    </w:lvl>
+    <w:lvl w:ilvl="7" w:tplc="04150019" w:tentative="1">
+      <w:start w:val="1"/>
+      <w:numFmt w:val="lowerLetter"/>
+      <w:lvlText w:val="%8."/>
+      <w:lvlJc w:val="left"/>
+      <w:pPr>
+        <w:ind w:left="6840" w:hanging="360"/>
+      </w:pPr>
+    </w:lvl>
+    <w:lvl w:ilvl="8" w:tplc="0415001B" w:tentative="1">
+      <w:start w:val="1"/>
+      <w:numFmt w:val="lowerRoman"/>
+      <w:lvlText w:val="%9."/>
+      <w:lvlJc w:val="right"/>
+      <w:pPr>
+        <w:ind w:left="7560" w:hanging="180"/>
+      </w:pPr>
+    </w:lvl>
+  </w:abstractNum>
   <w:num w:numId="1" w16cid:durableId="1178808794">
     <w:abstractNumId w:val="2"/>
   </w:num>
@@ -4140,6 +4705,9 @@
   </w:num>
   <w:num w:numId="3" w16cid:durableId="1576285317">
     <w:abstractNumId w:val="1"/>
+  </w:num>
+  <w:num w:numId="4" w16cid:durableId="569460502">
+    <w:abstractNumId w:val="3"/>
   </w:num>
 </w:numbering>
 </file>
@@ -5971,6 +6539,863 @@
           <c:layoutTarget val="inner"/>
           <c:xMode val="edge"/>
           <c:yMode val="edge"/>
+          <c:x val="0.12174583015832699"/>
+          <c:y val="0.25741343359917268"/>
+          <c:w val="0.78384556769113556"/>
+          <c:h val="0.64552073329656001"/>
+        </c:manualLayout>
+      </c:layout>
+      <c:scatterChart>
+        <c:scatterStyle val="smoothMarker"/>
+        <c:varyColors val="0"/>
+        <c:ser>
+          <c:idx val="0"/>
+          <c:order val="0"/>
+          <c:tx>
+            <c:v>Czas dla tablicy wypełnionej losowo</c:v>
+          </c:tx>
+          <c:spPr>
+            <a:ln w="19050" cap="rnd">
+              <a:solidFill>
+                <a:schemeClr val="accent1"/>
+              </a:solidFill>
+              <a:round/>
+            </a:ln>
+            <a:effectLst/>
+          </c:spPr>
+          <c:marker>
+            <c:symbol val="circle"/>
+            <c:size val="5"/>
+            <c:spPr>
+              <a:solidFill>
+                <a:schemeClr val="accent1"/>
+              </a:solidFill>
+              <a:ln w="9525">
+                <a:solidFill>
+                  <a:schemeClr val="accent1"/>
+                </a:solidFill>
+              </a:ln>
+              <a:effectLst/>
+            </c:spPr>
+          </c:marker>
+          <c:xVal>
+            <c:numRef>
+              <c:f>Arkusz1!$I$4:$O$4</c:f>
+              <c:numCache>
+                <c:formatCode>General</c:formatCode>
+                <c:ptCount val="7"/>
+                <c:pt idx="0">
+                  <c:v>10000</c:v>
+                </c:pt>
+                <c:pt idx="1">
+                  <c:v>20000</c:v>
+                </c:pt>
+                <c:pt idx="2">
+                  <c:v>40000</c:v>
+                </c:pt>
+                <c:pt idx="3">
+                  <c:v>80000</c:v>
+                </c:pt>
+                <c:pt idx="4">
+                  <c:v>160000</c:v>
+                </c:pt>
+                <c:pt idx="5">
+                  <c:v>320000</c:v>
+                </c:pt>
+                <c:pt idx="6">
+                  <c:v>640000</c:v>
+                </c:pt>
+              </c:numCache>
+            </c:numRef>
+          </c:xVal>
+          <c:yVal>
+            <c:numRef>
+              <c:f>Arkusz1!$I$5:$O$5</c:f>
+              <c:numCache>
+                <c:formatCode>General</c:formatCode>
+                <c:ptCount val="7"/>
+                <c:pt idx="0">
+                  <c:v>79</c:v>
+                </c:pt>
+                <c:pt idx="1">
+                  <c:v>401.4</c:v>
+                </c:pt>
+                <c:pt idx="2">
+                  <c:v>1508.6</c:v>
+                </c:pt>
+                <c:pt idx="3">
+                  <c:v>5486.8</c:v>
+                </c:pt>
+                <c:pt idx="4">
+                  <c:v>28625.4</c:v>
+                </c:pt>
+                <c:pt idx="5">
+                  <c:v>103067</c:v>
+                </c:pt>
+                <c:pt idx="6">
+                  <c:v>479246</c:v>
+                </c:pt>
+              </c:numCache>
+            </c:numRef>
+          </c:yVal>
+          <c:smooth val="1"/>
+          <c:extLst>
+            <c:ext xmlns:c16="http://schemas.microsoft.com/office/drawing/2014/chart" uri="{C3380CC4-5D6E-409C-BE32-E72D297353CC}">
+              <c16:uniqueId val="{00000000-6AB0-4645-9289-E17232912087}"/>
+            </c:ext>
+          </c:extLst>
+        </c:ser>
+        <c:ser>
+          <c:idx val="1"/>
+          <c:order val="1"/>
+          <c:tx>
+            <c:v>Czas dla tablicy posortowanej rosnąco</c:v>
+          </c:tx>
+          <c:spPr>
+            <a:ln w="19050" cap="rnd">
+              <a:solidFill>
+                <a:schemeClr val="accent2"/>
+              </a:solidFill>
+              <a:round/>
+            </a:ln>
+            <a:effectLst/>
+          </c:spPr>
+          <c:marker>
+            <c:symbol val="circle"/>
+            <c:size val="5"/>
+            <c:spPr>
+              <a:solidFill>
+                <a:schemeClr val="accent2"/>
+              </a:solidFill>
+              <a:ln w="9525">
+                <a:solidFill>
+                  <a:schemeClr val="accent2"/>
+                </a:solidFill>
+              </a:ln>
+              <a:effectLst/>
+            </c:spPr>
+          </c:marker>
+          <c:xVal>
+            <c:numRef>
+              <c:f>Arkusz1!$I$4:$O$4</c:f>
+              <c:numCache>
+                <c:formatCode>General</c:formatCode>
+                <c:ptCount val="7"/>
+                <c:pt idx="0">
+                  <c:v>10000</c:v>
+                </c:pt>
+                <c:pt idx="1">
+                  <c:v>20000</c:v>
+                </c:pt>
+                <c:pt idx="2">
+                  <c:v>40000</c:v>
+                </c:pt>
+                <c:pt idx="3">
+                  <c:v>80000</c:v>
+                </c:pt>
+                <c:pt idx="4">
+                  <c:v>160000</c:v>
+                </c:pt>
+                <c:pt idx="5">
+                  <c:v>320000</c:v>
+                </c:pt>
+                <c:pt idx="6">
+                  <c:v>640000</c:v>
+                </c:pt>
+              </c:numCache>
+            </c:numRef>
+          </c:xVal>
+          <c:yVal>
+            <c:numRef>
+              <c:f>Arkusz1!$I$6:$O$6</c:f>
+              <c:numCache>
+                <c:formatCode>General</c:formatCode>
+                <c:ptCount val="7"/>
+                <c:pt idx="0">
+                  <c:v>0</c:v>
+                </c:pt>
+                <c:pt idx="1">
+                  <c:v>0</c:v>
+                </c:pt>
+                <c:pt idx="2">
+                  <c:v>0</c:v>
+                </c:pt>
+                <c:pt idx="3">
+                  <c:v>0</c:v>
+                </c:pt>
+                <c:pt idx="4">
+                  <c:v>0</c:v>
+                </c:pt>
+                <c:pt idx="5">
+                  <c:v>1</c:v>
+                </c:pt>
+                <c:pt idx="6">
+                  <c:v>2.6</c:v>
+                </c:pt>
+              </c:numCache>
+            </c:numRef>
+          </c:yVal>
+          <c:smooth val="1"/>
+          <c:extLst>
+            <c:ext xmlns:c16="http://schemas.microsoft.com/office/drawing/2014/chart" uri="{C3380CC4-5D6E-409C-BE32-E72D297353CC}">
+              <c16:uniqueId val="{00000001-6AB0-4645-9289-E17232912087}"/>
+            </c:ext>
+          </c:extLst>
+        </c:ser>
+        <c:ser>
+          <c:idx val="2"/>
+          <c:order val="2"/>
+          <c:tx>
+            <c:v>Czas dla tablicy posortowanej malejąco</c:v>
+          </c:tx>
+          <c:spPr>
+            <a:ln w="19050" cap="rnd">
+              <a:solidFill>
+                <a:schemeClr val="accent3"/>
+              </a:solidFill>
+              <a:round/>
+            </a:ln>
+            <a:effectLst/>
+          </c:spPr>
+          <c:marker>
+            <c:symbol val="circle"/>
+            <c:size val="5"/>
+            <c:spPr>
+              <a:solidFill>
+                <a:schemeClr val="accent3"/>
+              </a:solidFill>
+              <a:ln w="9525">
+                <a:solidFill>
+                  <a:schemeClr val="accent3"/>
+                </a:solidFill>
+              </a:ln>
+              <a:effectLst/>
+            </c:spPr>
+          </c:marker>
+          <c:xVal>
+            <c:numRef>
+              <c:f>Arkusz1!$I$4:$O$4</c:f>
+              <c:numCache>
+                <c:formatCode>General</c:formatCode>
+                <c:ptCount val="7"/>
+                <c:pt idx="0">
+                  <c:v>10000</c:v>
+                </c:pt>
+                <c:pt idx="1">
+                  <c:v>20000</c:v>
+                </c:pt>
+                <c:pt idx="2">
+                  <c:v>40000</c:v>
+                </c:pt>
+                <c:pt idx="3">
+                  <c:v>80000</c:v>
+                </c:pt>
+                <c:pt idx="4">
+                  <c:v>160000</c:v>
+                </c:pt>
+                <c:pt idx="5">
+                  <c:v>320000</c:v>
+                </c:pt>
+                <c:pt idx="6">
+                  <c:v>640000</c:v>
+                </c:pt>
+              </c:numCache>
+            </c:numRef>
+          </c:xVal>
+          <c:yVal>
+            <c:numRef>
+              <c:f>Arkusz1!$I$7:$O$7</c:f>
+              <c:numCache>
+                <c:formatCode>General</c:formatCode>
+                <c:ptCount val="7"/>
+                <c:pt idx="0">
+                  <c:v>191.6</c:v>
+                </c:pt>
+                <c:pt idx="1">
+                  <c:v>663.4</c:v>
+                </c:pt>
+                <c:pt idx="2">
+                  <c:v>3253.6</c:v>
+                </c:pt>
+                <c:pt idx="3">
+                  <c:v>12734.8</c:v>
+                </c:pt>
+                <c:pt idx="4">
+                  <c:v>57623.6</c:v>
+                </c:pt>
+                <c:pt idx="5">
+                  <c:v>255964</c:v>
+                </c:pt>
+                <c:pt idx="6">
+                  <c:v>1045620</c:v>
+                </c:pt>
+              </c:numCache>
+            </c:numRef>
+          </c:yVal>
+          <c:smooth val="1"/>
+          <c:extLst>
+            <c:ext xmlns:c16="http://schemas.microsoft.com/office/drawing/2014/chart" uri="{C3380CC4-5D6E-409C-BE32-E72D297353CC}">
+              <c16:uniqueId val="{00000002-6AB0-4645-9289-E17232912087}"/>
+            </c:ext>
+          </c:extLst>
+        </c:ser>
+        <c:ser>
+          <c:idx val="3"/>
+          <c:order val="3"/>
+          <c:tx>
+            <c:v>Czas dla tablicy posortowanej w 33%</c:v>
+          </c:tx>
+          <c:spPr>
+            <a:ln w="19050" cap="rnd">
+              <a:solidFill>
+                <a:schemeClr val="accent4"/>
+              </a:solidFill>
+              <a:round/>
+            </a:ln>
+            <a:effectLst/>
+          </c:spPr>
+          <c:marker>
+            <c:symbol val="circle"/>
+            <c:size val="5"/>
+            <c:spPr>
+              <a:solidFill>
+                <a:schemeClr val="accent4"/>
+              </a:solidFill>
+              <a:ln w="9525">
+                <a:solidFill>
+                  <a:schemeClr val="accent4"/>
+                </a:solidFill>
+              </a:ln>
+              <a:effectLst/>
+            </c:spPr>
+          </c:marker>
+          <c:xVal>
+            <c:numRef>
+              <c:f>Arkusz1!$I$4:$O$4</c:f>
+              <c:numCache>
+                <c:formatCode>General</c:formatCode>
+                <c:ptCount val="7"/>
+                <c:pt idx="0">
+                  <c:v>10000</c:v>
+                </c:pt>
+                <c:pt idx="1">
+                  <c:v>20000</c:v>
+                </c:pt>
+                <c:pt idx="2">
+                  <c:v>40000</c:v>
+                </c:pt>
+                <c:pt idx="3">
+                  <c:v>80000</c:v>
+                </c:pt>
+                <c:pt idx="4">
+                  <c:v>160000</c:v>
+                </c:pt>
+                <c:pt idx="5">
+                  <c:v>320000</c:v>
+                </c:pt>
+                <c:pt idx="6">
+                  <c:v>640000</c:v>
+                </c:pt>
+              </c:numCache>
+            </c:numRef>
+          </c:xVal>
+          <c:yVal>
+            <c:numRef>
+              <c:f>Arkusz1!$I$8:$O$8</c:f>
+              <c:numCache>
+                <c:formatCode>General</c:formatCode>
+                <c:ptCount val="7"/>
+                <c:pt idx="0">
+                  <c:v>73.2</c:v>
+                </c:pt>
+                <c:pt idx="1">
+                  <c:v>273</c:v>
+                </c:pt>
+                <c:pt idx="2">
+                  <c:v>1210.4000000000001</c:v>
+                </c:pt>
+                <c:pt idx="3">
+                  <c:v>5140</c:v>
+                </c:pt>
+                <c:pt idx="4">
+                  <c:v>26535.4</c:v>
+                </c:pt>
+                <c:pt idx="5">
+                  <c:v>78373.399999999994</c:v>
+                </c:pt>
+                <c:pt idx="6">
+                  <c:v>402641</c:v>
+                </c:pt>
+              </c:numCache>
+            </c:numRef>
+          </c:yVal>
+          <c:smooth val="1"/>
+          <c:extLst>
+            <c:ext xmlns:c16="http://schemas.microsoft.com/office/drawing/2014/chart" uri="{C3380CC4-5D6E-409C-BE32-E72D297353CC}">
+              <c16:uniqueId val="{00000003-6AB0-4645-9289-E17232912087}"/>
+            </c:ext>
+          </c:extLst>
+        </c:ser>
+        <c:ser>
+          <c:idx val="4"/>
+          <c:order val="4"/>
+          <c:tx>
+            <c:v>Czas dla tablicy posortowanej w 66%</c:v>
+          </c:tx>
+          <c:spPr>
+            <a:ln w="19050" cap="rnd">
+              <a:solidFill>
+                <a:schemeClr val="accent5"/>
+              </a:solidFill>
+              <a:round/>
+            </a:ln>
+            <a:effectLst/>
+          </c:spPr>
+          <c:marker>
+            <c:symbol val="circle"/>
+            <c:size val="5"/>
+            <c:spPr>
+              <a:solidFill>
+                <a:schemeClr val="accent5"/>
+              </a:solidFill>
+              <a:ln w="9525">
+                <a:solidFill>
+                  <a:schemeClr val="accent5"/>
+                </a:solidFill>
+              </a:ln>
+              <a:effectLst/>
+            </c:spPr>
+          </c:marker>
+          <c:xVal>
+            <c:numRef>
+              <c:f>Arkusz1!$I$4:$O$4</c:f>
+              <c:numCache>
+                <c:formatCode>General</c:formatCode>
+                <c:ptCount val="7"/>
+                <c:pt idx="0">
+                  <c:v>10000</c:v>
+                </c:pt>
+                <c:pt idx="1">
+                  <c:v>20000</c:v>
+                </c:pt>
+                <c:pt idx="2">
+                  <c:v>40000</c:v>
+                </c:pt>
+                <c:pt idx="3">
+                  <c:v>80000</c:v>
+                </c:pt>
+                <c:pt idx="4">
+                  <c:v>160000</c:v>
+                </c:pt>
+                <c:pt idx="5">
+                  <c:v>320000</c:v>
+                </c:pt>
+                <c:pt idx="6">
+                  <c:v>640000</c:v>
+                </c:pt>
+              </c:numCache>
+            </c:numRef>
+          </c:xVal>
+          <c:yVal>
+            <c:numRef>
+              <c:f>Arkusz1!$I$9:$O$9</c:f>
+              <c:numCache>
+                <c:formatCode>General</c:formatCode>
+                <c:ptCount val="7"/>
+                <c:pt idx="0">
+                  <c:v>46.2</c:v>
+                </c:pt>
+                <c:pt idx="1">
+                  <c:v>187</c:v>
+                </c:pt>
+                <c:pt idx="2">
+                  <c:v>1040.4000000000001</c:v>
+                </c:pt>
+                <c:pt idx="3">
+                  <c:v>3593.2</c:v>
+                </c:pt>
+                <c:pt idx="4">
+                  <c:v>13438.4</c:v>
+                </c:pt>
+                <c:pt idx="5">
+                  <c:v>54122</c:v>
+                </c:pt>
+                <c:pt idx="6">
+                  <c:v>245520</c:v>
+                </c:pt>
+              </c:numCache>
+            </c:numRef>
+          </c:yVal>
+          <c:smooth val="1"/>
+          <c:extLst>
+            <c:ext xmlns:c16="http://schemas.microsoft.com/office/drawing/2014/chart" uri="{C3380CC4-5D6E-409C-BE32-E72D297353CC}">
+              <c16:uniqueId val="{00000004-6AB0-4645-9289-E17232912087}"/>
+            </c:ext>
+          </c:extLst>
+        </c:ser>
+        <c:dLbls>
+          <c:showLegendKey val="0"/>
+          <c:showVal val="0"/>
+          <c:showCatName val="0"/>
+          <c:showSerName val="0"/>
+          <c:showPercent val="0"/>
+          <c:showBubbleSize val="0"/>
+        </c:dLbls>
+        <c:axId val="1012695120"/>
+        <c:axId val="1012695600"/>
+      </c:scatterChart>
+      <c:valAx>
+        <c:axId val="1012695120"/>
+        <c:scaling>
+          <c:orientation val="minMax"/>
+        </c:scaling>
+        <c:delete val="0"/>
+        <c:axPos val="b"/>
+        <c:majorGridlines>
+          <c:spPr>
+            <a:ln w="9525" cap="flat" cmpd="sng" algn="ctr">
+              <a:solidFill>
+                <a:schemeClr val="tx1">
+                  <a:lumMod val="15000"/>
+                  <a:lumOff val="85000"/>
+                </a:schemeClr>
+              </a:solidFill>
+              <a:round/>
+            </a:ln>
+            <a:effectLst/>
+          </c:spPr>
+        </c:majorGridlines>
+        <c:title>
+          <c:tx>
+            <c:rich>
+              <a:bodyPr rot="0" spcFirstLastPara="1" vertOverflow="ellipsis" vert="horz" wrap="square" anchor="ctr" anchorCtr="1"/>
+              <a:lstStyle/>
+              <a:p>
+                <a:pPr>
+                  <a:defRPr sz="1000" b="0" i="0" u="none" strike="noStrike" kern="1200" baseline="0">
+                    <a:solidFill>
+                      <a:schemeClr val="tx1">
+                        <a:lumMod val="65000"/>
+                        <a:lumOff val="35000"/>
+                      </a:schemeClr>
+                    </a:solidFill>
+                    <a:latin typeface="+mn-lt"/>
+                    <a:ea typeface="+mn-ea"/>
+                    <a:cs typeface="+mn-cs"/>
+                  </a:defRPr>
+                </a:pPr>
+                <a:r>
+                  <a:rPr lang="pl-PL"/>
+                  <a:t>Liczba</a:t>
+                </a:r>
+                <a:r>
+                  <a:rPr lang="pl-PL" baseline="0"/>
+                  <a:t> elementów tablicy</a:t>
+                </a:r>
+                <a:endParaRPr lang="pl-PL"/>
+              </a:p>
+            </c:rich>
+          </c:tx>
+          <c:overlay val="0"/>
+          <c:spPr>
+            <a:noFill/>
+            <a:ln>
+              <a:noFill/>
+            </a:ln>
+            <a:effectLst/>
+          </c:spPr>
+          <c:txPr>
+            <a:bodyPr rot="0" spcFirstLastPara="1" vertOverflow="ellipsis" vert="horz" wrap="square" anchor="ctr" anchorCtr="1"/>
+            <a:lstStyle/>
+            <a:p>
+              <a:pPr>
+                <a:defRPr sz="1000" b="0" i="0" u="none" strike="noStrike" kern="1200" baseline="0">
+                  <a:solidFill>
+                    <a:schemeClr val="tx1">
+                      <a:lumMod val="65000"/>
+                      <a:lumOff val="35000"/>
+                    </a:schemeClr>
+                  </a:solidFill>
+                  <a:latin typeface="+mn-lt"/>
+                  <a:ea typeface="+mn-ea"/>
+                  <a:cs typeface="+mn-cs"/>
+                </a:defRPr>
+              </a:pPr>
+              <a:endParaRPr lang="pl-PL"/>
+            </a:p>
+          </c:txPr>
+        </c:title>
+        <c:numFmt formatCode="General" sourceLinked="1"/>
+        <c:majorTickMark val="none"/>
+        <c:minorTickMark val="none"/>
+        <c:tickLblPos val="nextTo"/>
+        <c:spPr>
+          <a:noFill/>
+          <a:ln w="9525" cap="flat" cmpd="sng" algn="ctr">
+            <a:solidFill>
+              <a:schemeClr val="tx1">
+                <a:lumMod val="25000"/>
+                <a:lumOff val="75000"/>
+              </a:schemeClr>
+            </a:solidFill>
+            <a:round/>
+          </a:ln>
+          <a:effectLst/>
+        </c:spPr>
+        <c:txPr>
+          <a:bodyPr rot="-60000000" spcFirstLastPara="1" vertOverflow="ellipsis" vert="horz" wrap="square" anchor="ctr" anchorCtr="1"/>
+          <a:lstStyle/>
+          <a:p>
+            <a:pPr>
+              <a:defRPr sz="900" b="0" i="0" u="none" strike="noStrike" kern="1200" baseline="0">
+                <a:solidFill>
+                  <a:schemeClr val="tx1">
+                    <a:lumMod val="65000"/>
+                    <a:lumOff val="35000"/>
+                  </a:schemeClr>
+                </a:solidFill>
+                <a:latin typeface="+mn-lt"/>
+                <a:ea typeface="+mn-ea"/>
+                <a:cs typeface="+mn-cs"/>
+              </a:defRPr>
+            </a:pPr>
+            <a:endParaRPr lang="pl-PL"/>
+          </a:p>
+        </c:txPr>
+        <c:crossAx val="1012695600"/>
+        <c:crosses val="autoZero"/>
+        <c:crossBetween val="midCat"/>
+      </c:valAx>
+      <c:valAx>
+        <c:axId val="1012695600"/>
+        <c:scaling>
+          <c:orientation val="minMax"/>
+          <c:min val="0"/>
+        </c:scaling>
+        <c:delete val="0"/>
+        <c:axPos val="l"/>
+        <c:majorGridlines>
+          <c:spPr>
+            <a:ln w="9525" cap="flat" cmpd="sng" algn="ctr">
+              <a:solidFill>
+                <a:schemeClr val="tx1">
+                  <a:lumMod val="15000"/>
+                  <a:lumOff val="85000"/>
+                </a:schemeClr>
+              </a:solidFill>
+              <a:round/>
+            </a:ln>
+            <a:effectLst/>
+          </c:spPr>
+        </c:majorGridlines>
+        <c:title>
+          <c:tx>
+            <c:rich>
+              <a:bodyPr rot="-5400000" spcFirstLastPara="1" vertOverflow="ellipsis" vert="horz" wrap="square" anchor="ctr" anchorCtr="1"/>
+              <a:lstStyle/>
+              <a:p>
+                <a:pPr>
+                  <a:defRPr sz="1000" b="0" i="0" u="none" strike="noStrike" kern="1200" baseline="0">
+                    <a:solidFill>
+                      <a:schemeClr val="tx1">
+                        <a:lumMod val="65000"/>
+                        <a:lumOff val="35000"/>
+                      </a:schemeClr>
+                    </a:solidFill>
+                    <a:latin typeface="+mn-lt"/>
+                    <a:ea typeface="+mn-ea"/>
+                    <a:cs typeface="+mn-cs"/>
+                  </a:defRPr>
+                </a:pPr>
+                <a:r>
+                  <a:rPr lang="pl-PL"/>
+                  <a:t>Czas [ms]</a:t>
+                </a:r>
+              </a:p>
+            </c:rich>
+          </c:tx>
+          <c:overlay val="0"/>
+          <c:spPr>
+            <a:noFill/>
+            <a:ln>
+              <a:noFill/>
+            </a:ln>
+            <a:effectLst/>
+          </c:spPr>
+          <c:txPr>
+            <a:bodyPr rot="-5400000" spcFirstLastPara="1" vertOverflow="ellipsis" vert="horz" wrap="square" anchor="ctr" anchorCtr="1"/>
+            <a:lstStyle/>
+            <a:p>
+              <a:pPr>
+                <a:defRPr sz="1000" b="0" i="0" u="none" strike="noStrike" kern="1200" baseline="0">
+                  <a:solidFill>
+                    <a:schemeClr val="tx1">
+                      <a:lumMod val="65000"/>
+                      <a:lumOff val="35000"/>
+                    </a:schemeClr>
+                  </a:solidFill>
+                  <a:latin typeface="+mn-lt"/>
+                  <a:ea typeface="+mn-ea"/>
+                  <a:cs typeface="+mn-cs"/>
+                </a:defRPr>
+              </a:pPr>
+              <a:endParaRPr lang="pl-PL"/>
+            </a:p>
+          </c:txPr>
+        </c:title>
+        <c:numFmt formatCode="General" sourceLinked="1"/>
+        <c:majorTickMark val="none"/>
+        <c:minorTickMark val="none"/>
+        <c:tickLblPos val="nextTo"/>
+        <c:spPr>
+          <a:noFill/>
+          <a:ln w="9525" cap="flat" cmpd="sng" algn="ctr">
+            <a:solidFill>
+              <a:schemeClr val="tx1">
+                <a:lumMod val="25000"/>
+                <a:lumOff val="75000"/>
+              </a:schemeClr>
+            </a:solidFill>
+            <a:round/>
+          </a:ln>
+          <a:effectLst/>
+        </c:spPr>
+        <c:txPr>
+          <a:bodyPr rot="-60000000" spcFirstLastPara="1" vertOverflow="ellipsis" vert="horz" wrap="square" anchor="ctr" anchorCtr="1"/>
+          <a:lstStyle/>
+          <a:p>
+            <a:pPr>
+              <a:defRPr sz="900" b="0" i="0" u="none" strike="noStrike" kern="1200" baseline="0">
+                <a:solidFill>
+                  <a:schemeClr val="tx1">
+                    <a:lumMod val="65000"/>
+                    <a:lumOff val="35000"/>
+                  </a:schemeClr>
+                </a:solidFill>
+                <a:latin typeface="+mn-lt"/>
+                <a:ea typeface="+mn-ea"/>
+                <a:cs typeface="+mn-cs"/>
+              </a:defRPr>
+            </a:pPr>
+            <a:endParaRPr lang="pl-PL"/>
+          </a:p>
+        </c:txPr>
+        <c:crossAx val="1012695120"/>
+        <c:crosses val="autoZero"/>
+        <c:crossBetween val="midCat"/>
+      </c:valAx>
+      <c:spPr>
+        <a:noFill/>
+        <a:ln>
+          <a:noFill/>
+        </a:ln>
+        <a:effectLst/>
+      </c:spPr>
+    </c:plotArea>
+    <c:legend>
+      <c:legendPos val="t"/>
+      <c:layout>
+        <c:manualLayout>
+          <c:xMode val="edge"/>
+          <c:yMode val="edge"/>
+          <c:x val="6.9866141732283463E-2"/>
+          <c:y val="2.7777777777777776E-2"/>
+          <c:w val="0.86304527559055133"/>
+          <c:h val="0.19114124665346419"/>
+        </c:manualLayout>
+      </c:layout>
+      <c:overlay val="0"/>
+      <c:spPr>
+        <a:noFill/>
+        <a:ln>
+          <a:noFill/>
+        </a:ln>
+        <a:effectLst/>
+      </c:spPr>
+      <c:txPr>
+        <a:bodyPr rot="0" spcFirstLastPara="1" vertOverflow="ellipsis" vert="horz" wrap="square" anchor="ctr" anchorCtr="1"/>
+        <a:lstStyle/>
+        <a:p>
+          <a:pPr>
+            <a:defRPr sz="900" b="0" i="0" u="none" strike="noStrike" kern="1200" baseline="0">
+              <a:solidFill>
+                <a:schemeClr val="tx1">
+                  <a:lumMod val="65000"/>
+                  <a:lumOff val="35000"/>
+                </a:schemeClr>
+              </a:solidFill>
+              <a:latin typeface="+mn-lt"/>
+              <a:ea typeface="+mn-ea"/>
+              <a:cs typeface="+mn-cs"/>
+            </a:defRPr>
+          </a:pPr>
+          <a:endParaRPr lang="pl-PL"/>
+        </a:p>
+      </c:txPr>
+    </c:legend>
+    <c:plotVisOnly val="1"/>
+    <c:dispBlanksAs val="gap"/>
+    <c:extLst>
+      <c:ext xmlns:c16r3="http://schemas.microsoft.com/office/drawing/2017/03/chart" uri="{56B9EC1D-385E-4148-901F-78D8002777C0}">
+        <c16r3:dataDisplayOptions16>
+          <c16r3:dispNaAsBlank val="1"/>
+        </c16r3:dataDisplayOptions16>
+      </c:ext>
+    </c:extLst>
+    <c:showDLblsOverMax val="0"/>
+  </c:chart>
+  <c:spPr>
+    <a:solidFill>
+      <a:schemeClr val="bg1"/>
+    </a:solidFill>
+    <a:ln w="9525" cap="flat" cmpd="sng" algn="ctr">
+      <a:solidFill>
+        <a:schemeClr val="tx1">
+          <a:lumMod val="15000"/>
+          <a:lumOff val="85000"/>
+        </a:schemeClr>
+      </a:solidFill>
+      <a:round/>
+    </a:ln>
+    <a:effectLst/>
+  </c:spPr>
+  <c:txPr>
+    <a:bodyPr/>
+    <a:lstStyle/>
+    <a:p>
+      <a:pPr>
+        <a:defRPr/>
+      </a:pPr>
+      <a:endParaRPr lang="pl-PL"/>
+    </a:p>
+  </c:txPr>
+  <c:externalData r:id="rId3">
+    <c:autoUpdate val="0"/>
+  </c:externalData>
+</c:chartSpace>
+</file>
+
+<file path=word/charts/chart3.xml><?xml version="1.0" encoding="utf-8"?>
+<c:chartSpace xmlns:c="http://schemas.openxmlformats.org/drawingml/2006/chart" xmlns:a="http://schemas.openxmlformats.org/drawingml/2006/main" xmlns:r="http://schemas.openxmlformats.org/officeDocument/2006/relationships" xmlns:c16r2="http://schemas.microsoft.com/office/drawing/2015/06/chart">
+  <c:date1904 val="0"/>
+  <c:lang val="pl-PL"/>
+  <c:roundedCorners val="0"/>
+  <mc:AlternateContent xmlns:mc="http://schemas.openxmlformats.org/markup-compatibility/2006">
+    <mc:Choice xmlns:c14="http://schemas.microsoft.com/office/drawing/2007/8/2/chart" Requires="c14">
+      <c14:style val="102"/>
+    </mc:Choice>
+    <mc:Fallback>
+      <c:style val="2"/>
+    </mc:Fallback>
+  </mc:AlternateContent>
+  <c:chart>
+    <c:autoTitleDeleted val="1"/>
+    <c:plotArea>
+      <c:layout>
+        <c:manualLayout>
+          <c:layoutTarget val="inner"/>
+          <c:xMode val="edge"/>
+          <c:yMode val="edge"/>
           <c:x val="0.12648493137346029"/>
           <c:y val="0.31975425294060467"/>
           <c:w val="0.81739365210040149"/>
@@ -6801,7 +8226,7 @@
 </c:chartSpace>
 </file>
 
-<file path=word/charts/chart3.xml><?xml version="1.0" encoding="utf-8"?>
+<file path=word/charts/chart4.xml><?xml version="1.0" encoding="utf-8"?>
 <c:chartSpace xmlns:c="http://schemas.openxmlformats.org/drawingml/2006/chart" xmlns:a="http://schemas.openxmlformats.org/drawingml/2006/main" xmlns:r="http://schemas.openxmlformats.org/officeDocument/2006/relationships" xmlns:c16r2="http://schemas.microsoft.com/office/drawing/2015/06/chart">
   <c:date1904 val="0"/>
   <c:lang val="pl-PL"/>
@@ -7632,7 +9057,7 @@
 </c:chartSpace>
 </file>
 
-<file path=word/charts/chart4.xml><?xml version="1.0" encoding="utf-8"?>
+<file path=word/charts/chart5.xml><?xml version="1.0" encoding="utf-8"?>
 <c:chartSpace xmlns:c="http://schemas.openxmlformats.org/drawingml/2006/chart" xmlns:a="http://schemas.openxmlformats.org/drawingml/2006/main" xmlns:r="http://schemas.openxmlformats.org/officeDocument/2006/relationships" xmlns:c16r2="http://schemas.microsoft.com/office/drawing/2015/06/chart">
   <c:date1904 val="0"/>
   <c:lang val="pl-PL"/>
@@ -8473,7 +9898,7 @@
 </c:chartSpace>
 </file>
 
-<file path=word/charts/chart5.xml><?xml version="1.0" encoding="utf-8"?>
+<file path=word/charts/chart6.xml><?xml version="1.0" encoding="utf-8"?>
 <c:chartSpace xmlns:c="http://schemas.openxmlformats.org/drawingml/2006/chart" xmlns:a="http://schemas.openxmlformats.org/drawingml/2006/main" xmlns:r="http://schemas.openxmlformats.org/officeDocument/2006/relationships" xmlns:c16r2="http://schemas.microsoft.com/office/drawing/2015/06/chart">
   <c:date1904 val="0"/>
   <c:lang val="pl-PL"/>
@@ -9309,7 +10734,7 @@
 </c:chartSpace>
 </file>
 
-<file path=word/charts/chart6.xml><?xml version="1.0" encoding="utf-8"?>
+<file path=word/charts/chart7.xml><?xml version="1.0" encoding="utf-8"?>
 <c:chartSpace xmlns:c="http://schemas.openxmlformats.org/drawingml/2006/chart" xmlns:a="http://schemas.openxmlformats.org/drawingml/2006/main" xmlns:r="http://schemas.openxmlformats.org/officeDocument/2006/relationships" xmlns:c16r2="http://schemas.microsoft.com/office/drawing/2015/06/chart">
   <c:date1904 val="0"/>
   <c:lang val="pl-PL"/>
@@ -10160,7 +11585,7 @@
 </c:chartSpace>
 </file>
 
-<file path=word/charts/chart7.xml><?xml version="1.0" encoding="utf-8"?>
+<file path=word/charts/chart8.xml><?xml version="1.0" encoding="utf-8"?>
 <c:chartSpace xmlns:c="http://schemas.openxmlformats.org/drawingml/2006/chart" xmlns:a="http://schemas.openxmlformats.org/drawingml/2006/main" xmlns:r="http://schemas.openxmlformats.org/officeDocument/2006/relationships" xmlns:c16r2="http://schemas.microsoft.com/office/drawing/2015/06/chart">
   <c:date1904 val="0"/>
   <c:lang val="pl-PL"/>
@@ -11001,7 +12426,7 @@
 </c:chartSpace>
 </file>
 
-<file path=word/charts/chart8.xml><?xml version="1.0" encoding="utf-8"?>
+<file path=word/charts/chart9.xml><?xml version="1.0" encoding="utf-8"?>
 <c:chartSpace xmlns:c="http://schemas.openxmlformats.org/drawingml/2006/chart" xmlns:a="http://schemas.openxmlformats.org/drawingml/2006/main" xmlns:r="http://schemas.openxmlformats.org/officeDocument/2006/relationships" xmlns:c16r2="http://schemas.microsoft.com/office/drawing/2015/06/chart">
   <c:date1904 val="0"/>
   <c:lang val="pl-PL"/>
@@ -12162,6 +13587,46 @@
 </cs:colorStyle>
 </file>
 
+<file path=word/charts/colors9.xml><?xml version="1.0" encoding="utf-8"?>
+<cs:colorStyle xmlns:cs="http://schemas.microsoft.com/office/drawing/2012/chartStyle" xmlns:a="http://schemas.openxmlformats.org/drawingml/2006/main" meth="cycle" id="10">
+  <a:schemeClr val="accent1"/>
+  <a:schemeClr val="accent2"/>
+  <a:schemeClr val="accent3"/>
+  <a:schemeClr val="accent4"/>
+  <a:schemeClr val="accent5"/>
+  <a:schemeClr val="accent6"/>
+  <cs:variation/>
+  <cs:variation>
+    <a:lumMod val="60000"/>
+  </cs:variation>
+  <cs:variation>
+    <a:lumMod val="80000"/>
+    <a:lumOff val="20000"/>
+  </cs:variation>
+  <cs:variation>
+    <a:lumMod val="80000"/>
+  </cs:variation>
+  <cs:variation>
+    <a:lumMod val="60000"/>
+    <a:lumOff val="40000"/>
+  </cs:variation>
+  <cs:variation>
+    <a:lumMod val="50000"/>
+  </cs:variation>
+  <cs:variation>
+    <a:lumMod val="70000"/>
+    <a:lumOff val="30000"/>
+  </cs:variation>
+  <cs:variation>
+    <a:lumMod val="70000"/>
+  </cs:variation>
+  <cs:variation>
+    <a:lumMod val="50000"/>
+    <a:lumOff val="50000"/>
+  </cs:variation>
+</cs:colorStyle>
+</file>
+
 <file path=word/charts/style1.xml><?xml version="1.0" encoding="utf-8"?>
 <cs:chartStyle xmlns:cs="http://schemas.microsoft.com/office/drawing/2012/chartStyle" xmlns:a="http://schemas.openxmlformats.org/drawingml/2006/main" id="240">
   <cs:axisTitle>
@@ -15775,6 +17240,522 @@
 </file>
 
 <file path=word/charts/style8.xml><?xml version="1.0" encoding="utf-8"?>
+<cs:chartStyle xmlns:cs="http://schemas.microsoft.com/office/drawing/2012/chartStyle" xmlns:a="http://schemas.openxmlformats.org/drawingml/2006/main" id="240">
+  <cs:axisTitle>
+    <cs:lnRef idx="0"/>
+    <cs:fillRef idx="0"/>
+    <cs:effectRef idx="0"/>
+    <cs:fontRef idx="minor">
+      <a:schemeClr val="tx1">
+        <a:lumMod val="65000"/>
+        <a:lumOff val="35000"/>
+      </a:schemeClr>
+    </cs:fontRef>
+    <cs:defRPr sz="1000" kern="1200"/>
+  </cs:axisTitle>
+  <cs:categoryAxis>
+    <cs:lnRef idx="0"/>
+    <cs:fillRef idx="0"/>
+    <cs:effectRef idx="0"/>
+    <cs:fontRef idx="minor">
+      <a:schemeClr val="tx1">
+        <a:lumMod val="65000"/>
+        <a:lumOff val="35000"/>
+      </a:schemeClr>
+    </cs:fontRef>
+    <cs:spPr>
+      <a:ln w="9525" cap="flat" cmpd="sng" algn="ctr">
+        <a:solidFill>
+          <a:schemeClr val="tx1">
+            <a:lumMod val="25000"/>
+            <a:lumOff val="75000"/>
+          </a:schemeClr>
+        </a:solidFill>
+        <a:round/>
+      </a:ln>
+    </cs:spPr>
+    <cs:defRPr sz="900" kern="1200"/>
+  </cs:categoryAxis>
+  <cs:chartArea mods="allowNoFillOverride allowNoLineOverride">
+    <cs:lnRef idx="0"/>
+    <cs:fillRef idx="0"/>
+    <cs:effectRef idx="0"/>
+    <cs:fontRef idx="minor">
+      <a:schemeClr val="tx1"/>
+    </cs:fontRef>
+    <cs:spPr>
+      <a:solidFill>
+        <a:schemeClr val="bg1"/>
+      </a:solidFill>
+      <a:ln w="9525" cap="flat" cmpd="sng" algn="ctr">
+        <a:solidFill>
+          <a:schemeClr val="tx1">
+            <a:lumMod val="15000"/>
+            <a:lumOff val="85000"/>
+          </a:schemeClr>
+        </a:solidFill>
+        <a:round/>
+      </a:ln>
+    </cs:spPr>
+    <cs:defRPr sz="1000" kern="1200"/>
+  </cs:chartArea>
+  <cs:dataLabel>
+    <cs:lnRef idx="0"/>
+    <cs:fillRef idx="0"/>
+    <cs:effectRef idx="0"/>
+    <cs:fontRef idx="minor">
+      <a:schemeClr val="tx1">
+        <a:lumMod val="75000"/>
+        <a:lumOff val="25000"/>
+      </a:schemeClr>
+    </cs:fontRef>
+    <cs:defRPr sz="900" kern="1200"/>
+  </cs:dataLabel>
+  <cs:dataLabelCallout>
+    <cs:lnRef idx="0"/>
+    <cs:fillRef idx="0"/>
+    <cs:effectRef idx="0"/>
+    <cs:fontRef idx="minor">
+      <a:schemeClr val="dk1">
+        <a:lumMod val="65000"/>
+        <a:lumOff val="35000"/>
+      </a:schemeClr>
+    </cs:fontRef>
+    <cs:spPr>
+      <a:solidFill>
+        <a:schemeClr val="lt1"/>
+      </a:solidFill>
+      <a:ln>
+        <a:solidFill>
+          <a:schemeClr val="dk1">
+            <a:lumMod val="25000"/>
+            <a:lumOff val="75000"/>
+          </a:schemeClr>
+        </a:solidFill>
+      </a:ln>
+    </cs:spPr>
+    <cs:defRPr sz="900" kern="1200"/>
+    <cs:bodyPr rot="0" spcFirstLastPara="1" vertOverflow="clip" horzOverflow="clip" vert="horz" wrap="square" lIns="36576" tIns="18288" rIns="36576" bIns="18288" anchor="ctr" anchorCtr="1">
+      <a:spAutoFit/>
+    </cs:bodyPr>
+  </cs:dataLabelCallout>
+  <cs:dataPoint>
+    <cs:lnRef idx="0"/>
+    <cs:fillRef idx="1">
+      <cs:styleClr val="auto"/>
+    </cs:fillRef>
+    <cs:effectRef idx="0"/>
+    <cs:fontRef idx="minor">
+      <a:schemeClr val="tx1"/>
+    </cs:fontRef>
+  </cs:dataPoint>
+  <cs:dataPoint3D>
+    <cs:lnRef idx="0"/>
+    <cs:fillRef idx="1">
+      <cs:styleClr val="auto"/>
+    </cs:fillRef>
+    <cs:effectRef idx="0"/>
+    <cs:fontRef idx="minor">
+      <a:schemeClr val="tx1"/>
+    </cs:fontRef>
+  </cs:dataPoint3D>
+  <cs:dataPointLine>
+    <cs:lnRef idx="0">
+      <cs:styleClr val="auto"/>
+    </cs:lnRef>
+    <cs:fillRef idx="1"/>
+    <cs:effectRef idx="0"/>
+    <cs:fontRef idx="minor">
+      <a:schemeClr val="tx1"/>
+    </cs:fontRef>
+    <cs:spPr>
+      <a:ln w="19050" cap="rnd">
+        <a:solidFill>
+          <a:schemeClr val="phClr"/>
+        </a:solidFill>
+        <a:round/>
+      </a:ln>
+    </cs:spPr>
+  </cs:dataPointLine>
+  <cs:dataPointMarker>
+    <cs:lnRef idx="0">
+      <cs:styleClr val="auto"/>
+    </cs:lnRef>
+    <cs:fillRef idx="1">
+      <cs:styleClr val="auto"/>
+    </cs:fillRef>
+    <cs:effectRef idx="0"/>
+    <cs:fontRef idx="minor">
+      <a:schemeClr val="tx1"/>
+    </cs:fontRef>
+    <cs:spPr>
+      <a:ln w="9525">
+        <a:solidFill>
+          <a:schemeClr val="phClr"/>
+        </a:solidFill>
+      </a:ln>
+    </cs:spPr>
+  </cs:dataPointMarker>
+  <cs:dataPointMarkerLayout symbol="circle" size="5"/>
+  <cs:dataPointWireframe>
+    <cs:lnRef idx="0">
+      <cs:styleClr val="auto"/>
+    </cs:lnRef>
+    <cs:fillRef idx="0"/>
+    <cs:effectRef idx="0"/>
+    <cs:fontRef idx="minor">
+      <a:schemeClr val="dk1"/>
+    </cs:fontRef>
+    <cs:spPr>
+      <a:ln w="9525" cap="rnd">
+        <a:solidFill>
+          <a:schemeClr val="phClr"/>
+        </a:solidFill>
+        <a:round/>
+      </a:ln>
+    </cs:spPr>
+  </cs:dataPointWireframe>
+  <cs:dataTable>
+    <cs:lnRef idx="0"/>
+    <cs:fillRef idx="0"/>
+    <cs:effectRef idx="0"/>
+    <cs:fontRef idx="minor">
+      <a:schemeClr val="tx1">
+        <a:lumMod val="65000"/>
+        <a:lumOff val="35000"/>
+      </a:schemeClr>
+    </cs:fontRef>
+    <cs:spPr>
+      <a:noFill/>
+      <a:ln w="9525" cap="flat" cmpd="sng" algn="ctr">
+        <a:solidFill>
+          <a:schemeClr val="tx1">
+            <a:lumMod val="15000"/>
+            <a:lumOff val="85000"/>
+          </a:schemeClr>
+        </a:solidFill>
+        <a:round/>
+      </a:ln>
+    </cs:spPr>
+    <cs:defRPr sz="900" kern="1200"/>
+  </cs:dataTable>
+  <cs:downBar>
+    <cs:lnRef idx="0"/>
+    <cs:fillRef idx="0"/>
+    <cs:effectRef idx="0"/>
+    <cs:fontRef idx="minor">
+      <a:schemeClr val="tx1"/>
+    </cs:fontRef>
+    <cs:spPr>
+      <a:solidFill>
+        <a:schemeClr val="dk1">
+          <a:lumMod val="75000"/>
+          <a:lumOff val="25000"/>
+        </a:schemeClr>
+      </a:solidFill>
+      <a:ln w="9525" cap="flat" cmpd="sng" algn="ctr">
+        <a:solidFill>
+          <a:schemeClr val="tx1">
+            <a:lumMod val="65000"/>
+            <a:lumOff val="35000"/>
+          </a:schemeClr>
+        </a:solidFill>
+        <a:round/>
+      </a:ln>
+    </cs:spPr>
+  </cs:downBar>
+  <cs:dropLine>
+    <cs:lnRef idx="0"/>
+    <cs:fillRef idx="0"/>
+    <cs:effectRef idx="0"/>
+    <cs:fontRef idx="minor">
+      <a:schemeClr val="tx1"/>
+    </cs:fontRef>
+    <cs:spPr>
+      <a:ln w="9525" cap="flat" cmpd="sng" algn="ctr">
+        <a:solidFill>
+          <a:schemeClr val="tx1">
+            <a:lumMod val="35000"/>
+            <a:lumOff val="65000"/>
+          </a:schemeClr>
+        </a:solidFill>
+        <a:round/>
+      </a:ln>
+    </cs:spPr>
+  </cs:dropLine>
+  <cs:errorBar>
+    <cs:lnRef idx="0"/>
+    <cs:fillRef idx="0"/>
+    <cs:effectRef idx="0"/>
+    <cs:fontRef idx="minor">
+      <a:schemeClr val="tx1"/>
+    </cs:fontRef>
+    <cs:spPr>
+      <a:ln w="9525" cap="flat" cmpd="sng" algn="ctr">
+        <a:solidFill>
+          <a:schemeClr val="tx1">
+            <a:lumMod val="65000"/>
+            <a:lumOff val="35000"/>
+          </a:schemeClr>
+        </a:solidFill>
+        <a:round/>
+      </a:ln>
+    </cs:spPr>
+  </cs:errorBar>
+  <cs:floor>
+    <cs:lnRef idx="0"/>
+    <cs:fillRef idx="0"/>
+    <cs:effectRef idx="0"/>
+    <cs:fontRef idx="minor">
+      <a:schemeClr val="tx1"/>
+    </cs:fontRef>
+    <cs:spPr>
+      <a:noFill/>
+      <a:ln>
+        <a:noFill/>
+      </a:ln>
+    </cs:spPr>
+  </cs:floor>
+  <cs:gridlineMajor>
+    <cs:lnRef idx="0"/>
+    <cs:fillRef idx="0"/>
+    <cs:effectRef idx="0"/>
+    <cs:fontRef idx="minor">
+      <a:schemeClr val="tx1"/>
+    </cs:fontRef>
+    <cs:spPr>
+      <a:ln w="9525" cap="flat" cmpd="sng" algn="ctr">
+        <a:solidFill>
+          <a:schemeClr val="tx1">
+            <a:lumMod val="15000"/>
+            <a:lumOff val="85000"/>
+          </a:schemeClr>
+        </a:solidFill>
+        <a:round/>
+      </a:ln>
+    </cs:spPr>
+  </cs:gridlineMajor>
+  <cs:gridlineMinor>
+    <cs:lnRef idx="0"/>
+    <cs:fillRef idx="0"/>
+    <cs:effectRef idx="0"/>
+    <cs:fontRef idx="minor">
+      <a:schemeClr val="tx1"/>
+    </cs:fontRef>
+    <cs:spPr>
+      <a:ln w="9525" cap="flat" cmpd="sng" algn="ctr">
+        <a:solidFill>
+          <a:schemeClr val="tx1">
+            <a:lumMod val="5000"/>
+            <a:lumOff val="95000"/>
+          </a:schemeClr>
+        </a:solidFill>
+        <a:round/>
+      </a:ln>
+    </cs:spPr>
+  </cs:gridlineMinor>
+  <cs:hiLoLine>
+    <cs:lnRef idx="0"/>
+    <cs:fillRef idx="0"/>
+    <cs:effectRef idx="0"/>
+    <cs:fontRef idx="minor">
+      <a:schemeClr val="tx1"/>
+    </cs:fontRef>
+    <cs:spPr>
+      <a:ln w="9525" cap="flat" cmpd="sng" algn="ctr">
+        <a:solidFill>
+          <a:schemeClr val="tx1">
+            <a:lumMod val="50000"/>
+            <a:lumOff val="50000"/>
+          </a:schemeClr>
+        </a:solidFill>
+        <a:round/>
+      </a:ln>
+    </cs:spPr>
+  </cs:hiLoLine>
+  <cs:leaderLine>
+    <cs:lnRef idx="0"/>
+    <cs:fillRef idx="0"/>
+    <cs:effectRef idx="0"/>
+    <cs:fontRef idx="minor">
+      <a:schemeClr val="tx1"/>
+    </cs:fontRef>
+    <cs:spPr>
+      <a:ln w="9525" cap="flat" cmpd="sng" algn="ctr">
+        <a:solidFill>
+          <a:schemeClr val="tx1">
+            <a:lumMod val="35000"/>
+            <a:lumOff val="65000"/>
+          </a:schemeClr>
+        </a:solidFill>
+        <a:round/>
+      </a:ln>
+    </cs:spPr>
+  </cs:leaderLine>
+  <cs:legend>
+    <cs:lnRef idx="0"/>
+    <cs:fillRef idx="0"/>
+    <cs:effectRef idx="0"/>
+    <cs:fontRef idx="minor">
+      <a:schemeClr val="tx1">
+        <a:lumMod val="65000"/>
+        <a:lumOff val="35000"/>
+      </a:schemeClr>
+    </cs:fontRef>
+    <cs:defRPr sz="900" kern="1200"/>
+  </cs:legend>
+  <cs:plotArea mods="allowNoFillOverride allowNoLineOverride">
+    <cs:lnRef idx="0"/>
+    <cs:fillRef idx="0"/>
+    <cs:effectRef idx="0"/>
+    <cs:fontRef idx="minor">
+      <a:schemeClr val="tx1"/>
+    </cs:fontRef>
+  </cs:plotArea>
+  <cs:plotArea3D mods="allowNoFillOverride allowNoLineOverride">
+    <cs:lnRef idx="0"/>
+    <cs:fillRef idx="0"/>
+    <cs:effectRef idx="0"/>
+    <cs:fontRef idx="minor">
+      <a:schemeClr val="tx1"/>
+    </cs:fontRef>
+  </cs:plotArea3D>
+  <cs:seriesAxis>
+    <cs:lnRef idx="0"/>
+    <cs:fillRef idx="0"/>
+    <cs:effectRef idx="0"/>
+    <cs:fontRef idx="minor">
+      <a:schemeClr val="tx1">
+        <a:lumMod val="65000"/>
+        <a:lumOff val="35000"/>
+      </a:schemeClr>
+    </cs:fontRef>
+    <cs:defRPr sz="900" kern="1200"/>
+  </cs:seriesAxis>
+  <cs:seriesLine>
+    <cs:lnRef idx="0"/>
+    <cs:fillRef idx="0"/>
+    <cs:effectRef idx="0"/>
+    <cs:fontRef idx="minor">
+      <a:schemeClr val="tx1"/>
+    </cs:fontRef>
+    <cs:spPr>
+      <a:ln w="9525" cap="flat" cmpd="sng" algn="ctr">
+        <a:solidFill>
+          <a:schemeClr val="tx1">
+            <a:lumMod val="35000"/>
+            <a:lumOff val="65000"/>
+          </a:schemeClr>
+        </a:solidFill>
+        <a:round/>
+      </a:ln>
+    </cs:spPr>
+  </cs:seriesLine>
+  <cs:title>
+    <cs:lnRef idx="0"/>
+    <cs:fillRef idx="0"/>
+    <cs:effectRef idx="0"/>
+    <cs:fontRef idx="minor">
+      <a:schemeClr val="tx1">
+        <a:lumMod val="65000"/>
+        <a:lumOff val="35000"/>
+      </a:schemeClr>
+    </cs:fontRef>
+    <cs:defRPr sz="1400" b="0" kern="1200" spc="0" baseline="0"/>
+  </cs:title>
+  <cs:trendline>
+    <cs:lnRef idx="0">
+      <cs:styleClr val="auto"/>
+    </cs:lnRef>
+    <cs:fillRef idx="0"/>
+    <cs:effectRef idx="0"/>
+    <cs:fontRef idx="minor">
+      <a:schemeClr val="tx1"/>
+    </cs:fontRef>
+    <cs:spPr>
+      <a:ln w="19050" cap="rnd">
+        <a:solidFill>
+          <a:schemeClr val="phClr"/>
+        </a:solidFill>
+        <a:prstDash val="sysDot"/>
+      </a:ln>
+    </cs:spPr>
+  </cs:trendline>
+  <cs:trendlineLabel>
+    <cs:lnRef idx="0"/>
+    <cs:fillRef idx="0"/>
+    <cs:effectRef idx="0"/>
+    <cs:fontRef idx="minor">
+      <a:schemeClr val="tx1">
+        <a:lumMod val="65000"/>
+        <a:lumOff val="35000"/>
+      </a:schemeClr>
+    </cs:fontRef>
+    <cs:defRPr sz="900" kern="1200"/>
+  </cs:trendlineLabel>
+  <cs:upBar>
+    <cs:lnRef idx="0"/>
+    <cs:fillRef idx="0"/>
+    <cs:effectRef idx="0"/>
+    <cs:fontRef idx="minor">
+      <a:schemeClr val="tx1"/>
+    </cs:fontRef>
+    <cs:spPr>
+      <a:solidFill>
+        <a:schemeClr val="lt1"/>
+      </a:solidFill>
+      <a:ln w="9525" cap="flat" cmpd="sng" algn="ctr">
+        <a:solidFill>
+          <a:schemeClr val="tx1">
+            <a:lumMod val="65000"/>
+            <a:lumOff val="35000"/>
+          </a:schemeClr>
+        </a:solidFill>
+        <a:round/>
+      </a:ln>
+    </cs:spPr>
+  </cs:upBar>
+  <cs:valueAxis>
+    <cs:lnRef idx="0"/>
+    <cs:fillRef idx="0"/>
+    <cs:effectRef idx="0"/>
+    <cs:fontRef idx="minor">
+      <a:schemeClr val="tx1">
+        <a:lumMod val="65000"/>
+        <a:lumOff val="35000"/>
+      </a:schemeClr>
+    </cs:fontRef>
+    <cs:spPr>
+      <a:ln w="9525" cap="flat" cmpd="sng" algn="ctr">
+        <a:solidFill>
+          <a:schemeClr val="tx1">
+            <a:lumMod val="25000"/>
+            <a:lumOff val="75000"/>
+          </a:schemeClr>
+        </a:solidFill>
+        <a:round/>
+      </a:ln>
+    </cs:spPr>
+    <cs:defRPr sz="900" kern="1200"/>
+  </cs:valueAxis>
+  <cs:wall>
+    <cs:lnRef idx="0"/>
+    <cs:fillRef idx="0"/>
+    <cs:effectRef idx="0"/>
+    <cs:fontRef idx="minor">
+      <a:schemeClr val="tx1"/>
+    </cs:fontRef>
+    <cs:spPr>
+      <a:noFill/>
+      <a:ln>
+        <a:noFill/>
+      </a:ln>
+    </cs:spPr>
+  </cs:wall>
+</cs:chartStyle>
+</file>
+
+<file path=word/charts/style9.xml><?xml version="1.0" encoding="utf-8"?>
 <cs:chartStyle xmlns:cs="http://schemas.microsoft.com/office/drawing/2012/chartStyle" xmlns:a="http://schemas.openxmlformats.org/drawingml/2006/main" id="240">
   <cs:axisTitle>
     <cs:lnRef idx="0"/>

</xml_diff>